<commit_message>
// Fri 07/11/2025 19:20:48.74
</commit_message>
<xml_diff>
--- a/COMP-2511-C-Programming/labs/lab15/Lesson 15 Lab.docx
+++ b/COMP-2511-C-Programming/labs/lab15/Lesson 15 Lab.docx
@@ -1,6 +1,6 @@
 
 <file path=word/document.xml><?xml version="1.0" encoding="utf-8"?>
-<w:document xmlns:wpc="http://schemas.microsoft.com/office/word/2010/wordprocessingCanvas" xmlns:cx="http://schemas.microsoft.com/office/drawing/2014/chartex" xmlns:cx1="http://schemas.microsoft.com/office/drawing/2015/9/8/chartex" xmlns:cx2="http://schemas.microsoft.com/office/drawing/2015/10/21/chartex" xmlns:cx3="http://schemas.microsoft.com/office/drawing/2016/5/9/chartex" xmlns:cx4="http://schemas.microsoft.com/office/drawing/2016/5/10/chartex" xmlns:cx5="http://schemas.microsoft.com/office/drawing/2016/5/11/chartex" xmlns:cx6="http://schemas.microsoft.com/office/drawing/2016/5/12/chartex" xmlns:cx7="http://schemas.microsoft.com/office/drawing/2016/5/13/chartex" xmlns:cx8="http://schemas.microsoft.com/office/drawing/2016/5/14/chartex" xmlns:mc="http://schemas.openxmlformats.org/markup-compatibility/2006" xmlns:aink="http://schemas.microsoft.com/office/drawing/2016/ink" xmlns:am3d="http://schemas.microsoft.com/office/drawing/2017/model3d" xmlns:o="urn:schemas-microsoft-com:office:office" xmlns:oel="http://schemas.microsoft.com/office/2019/extlst" xmlns:r="http://schemas.openxmlformats.org/officeDocument/2006/relationships" xmlns:m="http://schemas.openxmlformats.org/officeDocument/2006/math" xmlns:v="urn:schemas-microsoft-com:vml" xmlns:wp14="http://schemas.microsoft.com/office/word/2010/wordprocessingDrawing" xmlns:wp="http://schemas.openxmlformats.org/drawingml/2006/wordprocessingDrawing" xmlns:w10="urn:schemas-microsoft-com:office:word" xmlns:w="http://schemas.openxmlformats.org/wordprocessingml/2006/main" xmlns:w14="http://schemas.microsoft.com/office/word/2010/wordml" xmlns:w15="http://schemas.microsoft.com/office/word/2012/wordml" xmlns:w16cex="http://schemas.microsoft.com/office/word/2018/wordml/cex" xmlns:w16cid="http://schemas.microsoft.com/office/word/2016/wordml/cid" xmlns:w16="http://schemas.microsoft.com/office/word/2018/wordml" xmlns:w16du="http://schemas.microsoft.com/office/word/2023/wordml/word16du" xmlns:w16sdtdh="http://schemas.microsoft.com/office/word/2020/wordml/sdtdatahash" xmlns:w16se="http://schemas.microsoft.com/office/word/2015/wordml/symex" xmlns:wpg="http://schemas.microsoft.com/office/word/2010/wordprocessingGroup" xmlns:wpi="http://schemas.microsoft.com/office/word/2010/wordprocessingInk" xmlns:wne="http://schemas.microsoft.com/office/word/2006/wordml" xmlns:wps="http://schemas.microsoft.com/office/word/2010/wordprocessingShape" mc:Ignorable="w14 w15 w16se w16cid w16 w16cex w16sdtdh w16du wp14">
+<w:document xmlns:wpc="http://schemas.microsoft.com/office/word/2010/wordprocessingCanvas" xmlns:cx="http://schemas.microsoft.com/office/drawing/2014/chartex" xmlns:cx1="http://schemas.microsoft.com/office/drawing/2015/9/8/chartex" xmlns:cx2="http://schemas.microsoft.com/office/drawing/2015/10/21/chartex" xmlns:cx3="http://schemas.microsoft.com/office/drawing/2016/5/9/chartex" xmlns:cx4="http://schemas.microsoft.com/office/drawing/2016/5/10/chartex" xmlns:cx5="http://schemas.microsoft.com/office/drawing/2016/5/11/chartex" xmlns:cx6="http://schemas.microsoft.com/office/drawing/2016/5/12/chartex" xmlns:cx7="http://schemas.microsoft.com/office/drawing/2016/5/13/chartex" xmlns:cx8="http://schemas.microsoft.com/office/drawing/2016/5/14/chartex" xmlns:mc="http://schemas.openxmlformats.org/markup-compatibility/2006" xmlns:aink="http://schemas.microsoft.com/office/drawing/2016/ink" xmlns:am3d="http://schemas.microsoft.com/office/drawing/2017/model3d" xmlns:o="urn:schemas-microsoft-com:office:office" xmlns:oel="http://schemas.microsoft.com/office/2019/extlst" xmlns:r="http://schemas.openxmlformats.org/officeDocument/2006/relationships" xmlns:m="http://schemas.openxmlformats.org/officeDocument/2006/math" xmlns:v="urn:schemas-microsoft-com:vml" xmlns:wp14="http://schemas.microsoft.com/office/word/2010/wordprocessingDrawing" xmlns:wp="http://schemas.openxmlformats.org/drawingml/2006/wordprocessingDrawing" xmlns:w10="urn:schemas-microsoft-com:office:word" xmlns:w="http://schemas.openxmlformats.org/wordprocessingml/2006/main" xmlns:w14="http://schemas.microsoft.com/office/word/2010/wordml" xmlns:w15="http://schemas.microsoft.com/office/word/2012/wordml" xmlns:w16cex="http://schemas.microsoft.com/office/word/2018/wordml/cex" xmlns:w16cid="http://schemas.microsoft.com/office/word/2016/wordml/cid" xmlns:w16="http://schemas.microsoft.com/office/word/2018/wordml" xmlns:w16du="http://schemas.microsoft.com/office/word/2023/wordml/word16du" xmlns:w16sdtdh="http://schemas.microsoft.com/office/word/2020/wordml/sdtdatahash" xmlns:w16sdtfl="http://schemas.microsoft.com/office/word/2024/wordml/sdtformatlock" xmlns:w16se="http://schemas.microsoft.com/office/word/2015/wordml/symex" xmlns:wpg="http://schemas.microsoft.com/office/word/2010/wordprocessingGroup" xmlns:wpi="http://schemas.microsoft.com/office/word/2010/wordprocessingInk" xmlns:wne="http://schemas.microsoft.com/office/word/2006/wordml" xmlns:wps="http://schemas.microsoft.com/office/word/2010/wordprocessingShape" mc:Ignorable="w14 w15 w16se w16cid w16 w16cex w16sdtdh w16sdtfl w16du wp14">
   <w:body>
     <w:p>
       <w:r>
@@ -120,6 +120,508 @@
                 <w:lang w:eastAsia="en-CA"/>
               </w:rPr>
             </w:pPr>
+            <w:proofErr w:type="gramStart"/>
+            <w:r>
+              <w:rPr>
+                <w:rFonts w:ascii="Consolas" w:hAnsi="Consolas"/>
+                <w:color w:val="000000"/>
+                <w:sz w:val="28"/>
+                <w:szCs w:val="28"/>
+                <w:lang w:eastAsia="en-CA"/>
+              </w:rPr>
+              <w:t>#include</w:t>
+            </w:r>
+            <w:proofErr w:type="gramEnd"/>
+            <w:r>
+              <w:rPr>
+                <w:rFonts w:ascii="Consolas" w:hAnsi="Consolas"/>
+                <w:color w:val="000000"/>
+                <w:sz w:val="28"/>
+                <w:szCs w:val="28"/>
+                <w:lang w:eastAsia="en-CA"/>
+              </w:rPr>
+              <w:t xml:space="preserve"> &lt;</w:t>
+            </w:r>
+            <w:proofErr w:type="spellStart"/>
+            <w:r>
+              <w:rPr>
+                <w:rFonts w:ascii="Consolas" w:hAnsi="Consolas"/>
+                <w:color w:val="000000"/>
+                <w:sz w:val="28"/>
+                <w:szCs w:val="28"/>
+                <w:lang w:eastAsia="en-CA"/>
+              </w:rPr>
+              <w:t>stdio.h</w:t>
+            </w:r>
+            <w:proofErr w:type="spellEnd"/>
+            <w:r>
+              <w:rPr>
+                <w:rFonts w:ascii="Consolas" w:hAnsi="Consolas"/>
+                <w:color w:val="000000"/>
+                <w:sz w:val="28"/>
+                <w:szCs w:val="28"/>
+                <w:lang w:eastAsia="en-CA"/>
+              </w:rPr>
+              <w:t>&gt;</w:t>
+            </w:r>
+          </w:p>
+          <w:p>
+            <w:pPr>
+              <w:shd w:val="clear" w:color="auto" w:fill="FFFFFF"/>
+              <w:spacing w:line="285" w:lineRule="atLeast"/>
+              <w:rPr>
+                <w:rFonts w:ascii="Consolas" w:hAnsi="Consolas"/>
+                <w:color w:val="000000"/>
+                <w:sz w:val="28"/>
+                <w:szCs w:val="28"/>
+                <w:lang w:eastAsia="en-CA"/>
+              </w:rPr>
+            </w:pPr>
+          </w:p>
+          <w:p>
+            <w:pPr>
+              <w:shd w:val="clear" w:color="auto" w:fill="FFFFFF"/>
+              <w:spacing w:line="285" w:lineRule="atLeast"/>
+              <w:rPr>
+                <w:rFonts w:ascii="Consolas" w:hAnsi="Consolas"/>
+                <w:color w:val="000000"/>
+                <w:sz w:val="28"/>
+                <w:szCs w:val="28"/>
+                <w:lang w:eastAsia="en-CA"/>
+              </w:rPr>
+            </w:pPr>
+            <w:r>
+              <w:rPr>
+                <w:rFonts w:ascii="Consolas" w:hAnsi="Consolas"/>
+                <w:color w:val="000000"/>
+                <w:sz w:val="28"/>
+                <w:szCs w:val="28"/>
+                <w:lang w:eastAsia="en-CA"/>
+              </w:rPr>
+              <w:t xml:space="preserve">int </w:t>
+            </w:r>
+            <w:proofErr w:type="gramStart"/>
+            <w:r>
+              <w:rPr>
+                <w:rFonts w:ascii="Consolas" w:hAnsi="Consolas"/>
+                <w:color w:val="000000"/>
+                <w:sz w:val="28"/>
+                <w:szCs w:val="28"/>
+                <w:lang w:eastAsia="en-CA"/>
+              </w:rPr>
+              <w:t>main(</w:t>
+            </w:r>
+            <w:proofErr w:type="gramEnd"/>
+            <w:r>
+              <w:rPr>
+                <w:rFonts w:ascii="Consolas" w:hAnsi="Consolas"/>
+                <w:color w:val="000000"/>
+                <w:sz w:val="28"/>
+                <w:szCs w:val="28"/>
+                <w:lang w:eastAsia="en-CA"/>
+              </w:rPr>
+              <w:t>)</w:t>
+            </w:r>
+          </w:p>
+          <w:p>
+            <w:pPr>
+              <w:shd w:val="clear" w:color="auto" w:fill="FFFFFF"/>
+              <w:spacing w:line="285" w:lineRule="atLeast"/>
+              <w:rPr>
+                <w:rFonts w:ascii="Consolas" w:hAnsi="Consolas"/>
+                <w:color w:val="000000"/>
+                <w:sz w:val="28"/>
+                <w:szCs w:val="28"/>
+                <w:lang w:eastAsia="en-CA"/>
+              </w:rPr>
+            </w:pPr>
+            <w:r>
+              <w:rPr>
+                <w:rFonts w:ascii="Consolas" w:hAnsi="Consolas"/>
+                <w:color w:val="000000"/>
+                <w:sz w:val="28"/>
+                <w:szCs w:val="28"/>
+                <w:lang w:eastAsia="en-CA"/>
+              </w:rPr>
+              <w:t>{</w:t>
+            </w:r>
+          </w:p>
+          <w:p>
+            <w:pPr>
+              <w:shd w:val="clear" w:color="auto" w:fill="FFFFFF"/>
+              <w:spacing w:line="285" w:lineRule="atLeast"/>
+              <w:rPr>
+                <w:rFonts w:ascii="Consolas" w:hAnsi="Consolas"/>
+                <w:color w:val="000000"/>
+                <w:sz w:val="28"/>
+                <w:szCs w:val="28"/>
+                <w:lang w:eastAsia="en-CA"/>
+              </w:rPr>
+            </w:pPr>
+            <w:r>
+              <w:rPr>
+                <w:rFonts w:ascii="Consolas" w:hAnsi="Consolas"/>
+                <w:color w:val="000000"/>
+                <w:sz w:val="28"/>
+                <w:szCs w:val="28"/>
+                <w:lang w:eastAsia="en-CA"/>
+              </w:rPr>
+              <w:t>    int *</w:t>
+            </w:r>
+            <w:proofErr w:type="spellStart"/>
+            <w:r>
+              <w:rPr>
+                <w:rFonts w:ascii="Consolas" w:hAnsi="Consolas"/>
+                <w:color w:val="000000"/>
+                <w:sz w:val="28"/>
+                <w:szCs w:val="28"/>
+                <w:lang w:eastAsia="en-CA"/>
+              </w:rPr>
+              <w:t>ptr</w:t>
+            </w:r>
+            <w:proofErr w:type="spellEnd"/>
+            <w:r>
+              <w:rPr>
+                <w:rFonts w:ascii="Consolas" w:hAnsi="Consolas"/>
+                <w:color w:val="000000"/>
+                <w:sz w:val="28"/>
+                <w:szCs w:val="28"/>
+                <w:lang w:eastAsia="en-CA"/>
+              </w:rPr>
+              <w:t xml:space="preserve"> = </w:t>
+            </w:r>
+            <w:proofErr w:type="gramStart"/>
+            <w:r>
+              <w:rPr>
+                <w:rFonts w:ascii="Consolas" w:hAnsi="Consolas"/>
+                <w:color w:val="000000"/>
+                <w:sz w:val="28"/>
+                <w:szCs w:val="28"/>
+                <w:lang w:eastAsia="en-CA"/>
+              </w:rPr>
+              <w:t>malloc(</w:t>
+            </w:r>
+            <w:proofErr w:type="gramEnd"/>
+            <w:r>
+              <w:rPr>
+                <w:rFonts w:ascii="Consolas" w:hAnsi="Consolas"/>
+                <w:color w:val="000000"/>
+                <w:sz w:val="28"/>
+                <w:szCs w:val="28"/>
+                <w:lang w:eastAsia="en-CA"/>
+              </w:rPr>
+              <w:t>10</w:t>
+            </w:r>
+            <w:r>
+              <w:rPr>
+                <w:rFonts w:ascii="Consolas" w:hAnsi="Consolas"/>
+                <w:color w:val="000000"/>
+                <w:sz w:val="28"/>
+                <w:szCs w:val="28"/>
+                <w:lang w:eastAsia="en-CA"/>
+              </w:rPr>
+              <w:t>* 4</w:t>
+            </w:r>
+            <w:proofErr w:type="gramStart"/>
+            <w:r>
+              <w:rPr>
+                <w:rFonts w:ascii="Consolas" w:hAnsi="Consolas"/>
+                <w:color w:val="000000"/>
+                <w:sz w:val="28"/>
+                <w:szCs w:val="28"/>
+                <w:lang w:eastAsia="en-CA"/>
+              </w:rPr>
+              <w:t>);</w:t>
+            </w:r>
+            <w:proofErr w:type="gramEnd"/>
+          </w:p>
+          <w:p>
+            <w:pPr>
+              <w:shd w:val="clear" w:color="auto" w:fill="FFFFFF"/>
+              <w:spacing w:line="285" w:lineRule="atLeast"/>
+              <w:rPr>
+                <w:rFonts w:ascii="Consolas" w:hAnsi="Consolas"/>
+                <w:color w:val="000000"/>
+                <w:sz w:val="28"/>
+                <w:szCs w:val="28"/>
+                <w:lang w:eastAsia="en-CA"/>
+              </w:rPr>
+            </w:pPr>
+            <w:r>
+              <w:rPr>
+                <w:rFonts w:ascii="Consolas" w:hAnsi="Consolas"/>
+                <w:color w:val="000000"/>
+                <w:sz w:val="28"/>
+                <w:szCs w:val="28"/>
+                <w:lang w:eastAsia="en-CA"/>
+              </w:rPr>
+              <w:t xml:space="preserve">    </w:t>
+            </w:r>
+            <w:proofErr w:type="spellStart"/>
+            <w:r>
+              <w:rPr>
+                <w:rFonts w:ascii="Consolas" w:hAnsi="Consolas"/>
+                <w:color w:val="000000"/>
+                <w:sz w:val="28"/>
+                <w:szCs w:val="28"/>
+                <w:lang w:eastAsia="en-CA"/>
+              </w:rPr>
+              <w:t>ptr</w:t>
+            </w:r>
+            <w:proofErr w:type="spellEnd"/>
+            <w:r>
+              <w:rPr>
+                <w:rFonts w:ascii="Consolas" w:hAnsi="Consolas"/>
+                <w:color w:val="000000"/>
+                <w:sz w:val="28"/>
+                <w:szCs w:val="28"/>
+                <w:lang w:eastAsia="en-CA"/>
+              </w:rPr>
+              <w:t xml:space="preserve"> = </w:t>
+            </w:r>
+            <w:proofErr w:type="spellStart"/>
+            <w:proofErr w:type="gramStart"/>
+            <w:r>
+              <w:rPr>
+                <w:rFonts w:ascii="Consolas" w:hAnsi="Consolas"/>
+                <w:color w:val="000000"/>
+                <w:sz w:val="28"/>
+                <w:szCs w:val="28"/>
+                <w:lang w:eastAsia="en-CA"/>
+              </w:rPr>
+              <w:t>realloc</w:t>
+            </w:r>
+            <w:proofErr w:type="spellEnd"/>
+            <w:r>
+              <w:rPr>
+                <w:rFonts w:ascii="Consolas" w:hAnsi="Consolas"/>
+                <w:color w:val="000000"/>
+                <w:sz w:val="28"/>
+                <w:szCs w:val="28"/>
+                <w:lang w:eastAsia="en-CA"/>
+              </w:rPr>
+              <w:t>(</w:t>
+            </w:r>
+            <w:proofErr w:type="spellStart"/>
+            <w:proofErr w:type="gramEnd"/>
+            <w:r>
+              <w:rPr>
+                <w:rFonts w:ascii="Consolas" w:hAnsi="Consolas"/>
+                <w:color w:val="000000"/>
+                <w:sz w:val="28"/>
+                <w:szCs w:val="28"/>
+                <w:lang w:eastAsia="en-CA"/>
+              </w:rPr>
+              <w:t>ptr</w:t>
+            </w:r>
+            <w:proofErr w:type="spellEnd"/>
+            <w:r>
+              <w:rPr>
+                <w:rFonts w:ascii="Consolas" w:hAnsi="Consolas"/>
+                <w:color w:val="000000"/>
+                <w:sz w:val="28"/>
+                <w:szCs w:val="28"/>
+                <w:lang w:eastAsia="en-CA"/>
+              </w:rPr>
+              <w:t>, 20</w:t>
+            </w:r>
+            <w:r>
+              <w:rPr>
+                <w:rFonts w:ascii="Consolas" w:hAnsi="Consolas"/>
+                <w:color w:val="000000"/>
+                <w:sz w:val="28"/>
+                <w:szCs w:val="28"/>
+                <w:lang w:eastAsia="en-CA"/>
+              </w:rPr>
+              <w:t xml:space="preserve"> * 4</w:t>
+            </w:r>
+            <w:proofErr w:type="gramStart"/>
+            <w:r>
+              <w:rPr>
+                <w:rFonts w:ascii="Consolas" w:hAnsi="Consolas"/>
+                <w:color w:val="000000"/>
+                <w:sz w:val="28"/>
+                <w:szCs w:val="28"/>
+                <w:lang w:eastAsia="en-CA"/>
+              </w:rPr>
+              <w:t>);</w:t>
+            </w:r>
+            <w:proofErr w:type="gramEnd"/>
+          </w:p>
+          <w:p>
+            <w:pPr>
+              <w:shd w:val="clear" w:color="auto" w:fill="FFFFFF"/>
+              <w:spacing w:line="285" w:lineRule="atLeast"/>
+              <w:rPr>
+                <w:rFonts w:ascii="Consolas" w:hAnsi="Consolas"/>
+                <w:color w:val="000000"/>
+                <w:sz w:val="28"/>
+                <w:szCs w:val="28"/>
+                <w:lang w:eastAsia="en-CA"/>
+              </w:rPr>
+            </w:pPr>
+            <w:r>
+              <w:rPr>
+                <w:rFonts w:ascii="Consolas" w:hAnsi="Consolas"/>
+                <w:color w:val="000000"/>
+                <w:sz w:val="28"/>
+                <w:szCs w:val="28"/>
+                <w:lang w:eastAsia="en-CA"/>
+              </w:rPr>
+              <w:t>    free(</w:t>
+            </w:r>
+            <w:proofErr w:type="spellStart"/>
+            <w:r>
+              <w:rPr>
+                <w:rFonts w:ascii="Consolas" w:hAnsi="Consolas"/>
+                <w:color w:val="000000"/>
+                <w:sz w:val="28"/>
+                <w:szCs w:val="28"/>
+                <w:lang w:eastAsia="en-CA"/>
+              </w:rPr>
+              <w:t>ptr</w:t>
+            </w:r>
+            <w:proofErr w:type="spellEnd"/>
+            <w:proofErr w:type="gramStart"/>
+            <w:r>
+              <w:rPr>
+                <w:rFonts w:ascii="Consolas" w:hAnsi="Consolas"/>
+                <w:color w:val="000000"/>
+                <w:sz w:val="28"/>
+                <w:szCs w:val="28"/>
+                <w:lang w:eastAsia="en-CA"/>
+              </w:rPr>
+              <w:t>);</w:t>
+            </w:r>
+            <w:proofErr w:type="gramEnd"/>
+          </w:p>
+          <w:p>
+            <w:pPr>
+              <w:shd w:val="clear" w:color="auto" w:fill="FFFFFF"/>
+              <w:spacing w:line="285" w:lineRule="atLeast"/>
+              <w:rPr>
+                <w:rFonts w:ascii="Consolas" w:hAnsi="Consolas"/>
+                <w:color w:val="000000"/>
+                <w:sz w:val="28"/>
+                <w:szCs w:val="28"/>
+                <w:lang w:eastAsia="en-CA"/>
+              </w:rPr>
+            </w:pPr>
+            <w:r>
+              <w:rPr>
+                <w:rFonts w:ascii="Consolas" w:hAnsi="Consolas"/>
+                <w:color w:val="000000"/>
+                <w:sz w:val="28"/>
+                <w:szCs w:val="28"/>
+                <w:lang w:eastAsia="en-CA"/>
+              </w:rPr>
+              <w:t xml:space="preserve">    </w:t>
+            </w:r>
+            <w:proofErr w:type="spellStart"/>
+            <w:r>
+              <w:rPr>
+                <w:rFonts w:ascii="Consolas" w:hAnsi="Consolas"/>
+                <w:color w:val="000000"/>
+                <w:sz w:val="28"/>
+                <w:szCs w:val="28"/>
+                <w:lang w:eastAsia="en-CA"/>
+              </w:rPr>
+              <w:t>ptr</w:t>
+            </w:r>
+            <w:proofErr w:type="spellEnd"/>
+            <w:r>
+              <w:rPr>
+                <w:rFonts w:ascii="Consolas" w:hAnsi="Consolas"/>
+                <w:color w:val="000000"/>
+                <w:sz w:val="28"/>
+                <w:szCs w:val="28"/>
+                <w:lang w:eastAsia="en-CA"/>
+              </w:rPr>
+              <w:t xml:space="preserve"> = </w:t>
+            </w:r>
+            <w:proofErr w:type="gramStart"/>
+            <w:r>
+              <w:rPr>
+                <w:rFonts w:ascii="Consolas" w:hAnsi="Consolas"/>
+                <w:color w:val="000000"/>
+                <w:sz w:val="28"/>
+                <w:szCs w:val="28"/>
+                <w:lang w:eastAsia="en-CA"/>
+              </w:rPr>
+              <w:t>NULL;</w:t>
+            </w:r>
+            <w:proofErr w:type="gramEnd"/>
+          </w:p>
+          <w:p>
+            <w:pPr>
+              <w:shd w:val="clear" w:color="auto" w:fill="FFFFFF"/>
+              <w:spacing w:line="285" w:lineRule="atLeast"/>
+              <w:rPr>
+                <w:rFonts w:ascii="Consolas" w:hAnsi="Consolas"/>
+                <w:color w:val="000000"/>
+                <w:sz w:val="28"/>
+                <w:szCs w:val="28"/>
+                <w:lang w:eastAsia="en-CA"/>
+              </w:rPr>
+            </w:pPr>
+            <w:r>
+              <w:rPr>
+                <w:rFonts w:ascii="Consolas" w:hAnsi="Consolas"/>
+                <w:color w:val="000000"/>
+                <w:sz w:val="28"/>
+                <w:szCs w:val="28"/>
+                <w:lang w:eastAsia="en-CA"/>
+              </w:rPr>
+              <w:t xml:space="preserve">    return </w:t>
+            </w:r>
+            <w:proofErr w:type="gramStart"/>
+            <w:r>
+              <w:rPr>
+                <w:rFonts w:ascii="Consolas" w:hAnsi="Consolas"/>
+                <w:color w:val="000000"/>
+                <w:sz w:val="28"/>
+                <w:szCs w:val="28"/>
+                <w:lang w:eastAsia="en-CA"/>
+              </w:rPr>
+              <w:t>0;</w:t>
+            </w:r>
+            <w:proofErr w:type="gramEnd"/>
+          </w:p>
+          <w:p>
+            <w:pPr>
+              <w:shd w:val="clear" w:color="auto" w:fill="FFFFFF"/>
+              <w:spacing w:line="285" w:lineRule="atLeast"/>
+              <w:rPr>
+                <w:rFonts w:ascii="Consolas" w:hAnsi="Consolas"/>
+                <w:color w:val="000000"/>
+                <w:sz w:val="28"/>
+                <w:szCs w:val="28"/>
+                <w:lang w:eastAsia="en-CA"/>
+              </w:rPr>
+            </w:pPr>
+            <w:r>
+              <w:rPr>
+                <w:rFonts w:ascii="Consolas" w:hAnsi="Consolas"/>
+                <w:color w:val="000000"/>
+                <w:sz w:val="28"/>
+                <w:szCs w:val="28"/>
+                <w:lang w:eastAsia="en-CA"/>
+              </w:rPr>
+              <w:t>}</w:t>
+            </w:r>
+          </w:p>
+          <w:p>
+            <w:pPr>
+              <w:shd w:val="clear" w:color="auto" w:fill="FFFFFF"/>
+              <w:spacing w:line="285" w:lineRule="atLeast"/>
+              <w:rPr>
+                <w:rFonts w:ascii="Consolas" w:hAnsi="Consolas"/>
+                <w:color w:val="000000"/>
+                <w:sz w:val="28"/>
+                <w:szCs w:val="28"/>
+                <w:lang w:eastAsia="en-CA"/>
+              </w:rPr>
+            </w:pPr>
           </w:p>
         </w:tc>
       </w:tr>
@@ -431,7 +933,34 @@
                 <w:sz w:val="28"/>
                 <w:szCs w:val="28"/>
               </w:rPr>
-              <w:t xml:space="preserve">int find_sum (node* head) </w:t>
+              <w:t xml:space="preserve">int </w:t>
+            </w:r>
+            <w:proofErr w:type="spellStart"/>
+            <w:r>
+              <w:rPr>
+                <w:color w:val="4472C4" w:themeColor="accent1"/>
+                <w:sz w:val="28"/>
+                <w:szCs w:val="28"/>
+              </w:rPr>
+              <w:t>find_sum</w:t>
+            </w:r>
+            <w:proofErr w:type="spellEnd"/>
+            <w:r>
+              <w:rPr>
+                <w:color w:val="4472C4" w:themeColor="accent1"/>
+                <w:sz w:val="28"/>
+                <w:szCs w:val="28"/>
+              </w:rPr>
+              <w:t xml:space="preserve"> (node* </w:t>
+            </w:r>
+            <w:proofErr w:type="gramStart"/>
+            <w:r>
+              <w:rPr>
+                <w:color w:val="4472C4" w:themeColor="accent1"/>
+                <w:sz w:val="28"/>
+                <w:szCs w:val="28"/>
+              </w:rPr>
+              <w:t xml:space="preserve">head) </w:t>
             </w:r>
             <w:r>
               <w:rPr>
@@ -440,35 +969,172 @@
               </w:rPr>
               <w:t>{</w:t>
             </w:r>
-          </w:p>
-          <w:p>
-            <w:pPr>
-              <w:rPr>
-                <w:sz w:val="28"/>
-                <w:szCs w:val="28"/>
-              </w:rPr>
-            </w:pPr>
-            <w:r>
-              <w:rPr>
-                <w:sz w:val="28"/>
-                <w:szCs w:val="28"/>
-              </w:rPr>
-              <w:t xml:space="preserve">    /* your code </w:t>
-            </w:r>
-            <w:r>
-              <w:rPr>
-                <w:sz w:val="28"/>
-                <w:szCs w:val="28"/>
-              </w:rPr>
-              <w:t>goes here</w:t>
-            </w:r>
-            <w:r>
-              <w:rPr>
-                <w:sz w:val="28"/>
-                <w:szCs w:val="28"/>
-              </w:rPr>
-              <w:t>*/</w:t>
-            </w:r>
+            <w:proofErr w:type="gramEnd"/>
+          </w:p>
+          <w:p>
+            <w:pPr>
+              <w:rPr>
+                <w:sz w:val="28"/>
+                <w:szCs w:val="28"/>
+              </w:rPr>
+            </w:pPr>
+            <w:r>
+              <w:rPr>
+                <w:sz w:val="28"/>
+                <w:szCs w:val="28"/>
+              </w:rPr>
+              <w:t>    node *</w:t>
+            </w:r>
+            <w:proofErr w:type="gramStart"/>
+            <w:r>
+              <w:rPr>
+                <w:sz w:val="28"/>
+                <w:szCs w:val="28"/>
+              </w:rPr>
+              <w:t>p;</w:t>
+            </w:r>
+            <w:proofErr w:type="gramEnd"/>
+          </w:p>
+          <w:p>
+            <w:pPr>
+              <w:rPr>
+                <w:sz w:val="28"/>
+                <w:szCs w:val="28"/>
+              </w:rPr>
+            </w:pPr>
+            <w:r>
+              <w:rPr>
+                <w:sz w:val="28"/>
+                <w:szCs w:val="28"/>
+              </w:rPr>
+              <w:t xml:space="preserve">    int sum = </w:t>
+            </w:r>
+            <w:proofErr w:type="gramStart"/>
+            <w:r>
+              <w:rPr>
+                <w:sz w:val="28"/>
+                <w:szCs w:val="28"/>
+              </w:rPr>
+              <w:t>0;</w:t>
+            </w:r>
+            <w:proofErr w:type="gramEnd"/>
+          </w:p>
+          <w:p>
+            <w:pPr>
+              <w:rPr>
+                <w:sz w:val="28"/>
+                <w:szCs w:val="28"/>
+              </w:rPr>
+            </w:pPr>
+          </w:p>
+          <w:p>
+            <w:pPr>
+              <w:rPr>
+                <w:sz w:val="28"/>
+                <w:szCs w:val="28"/>
+              </w:rPr>
+            </w:pPr>
+            <w:r>
+              <w:rPr>
+                <w:sz w:val="28"/>
+                <w:szCs w:val="28"/>
+              </w:rPr>
+              <w:t xml:space="preserve">    for (p = head; </w:t>
+            </w:r>
+            <w:proofErr w:type="gramStart"/>
+            <w:r>
+              <w:rPr>
+                <w:sz w:val="28"/>
+                <w:szCs w:val="28"/>
+              </w:rPr>
+              <w:t>p !</w:t>
+            </w:r>
+            <w:proofErr w:type="gramEnd"/>
+            <w:r>
+              <w:rPr>
+                <w:sz w:val="28"/>
+                <w:szCs w:val="28"/>
+              </w:rPr>
+              <w:t>= 0; p = p-&gt;next)</w:t>
+            </w:r>
+          </w:p>
+          <w:p>
+            <w:pPr>
+              <w:rPr>
+                <w:sz w:val="28"/>
+                <w:szCs w:val="28"/>
+              </w:rPr>
+            </w:pPr>
+            <w:r>
+              <w:rPr>
+                <w:sz w:val="28"/>
+                <w:szCs w:val="28"/>
+              </w:rPr>
+              <w:t>    {</w:t>
+            </w:r>
+          </w:p>
+          <w:p>
+            <w:pPr>
+              <w:rPr>
+                <w:sz w:val="28"/>
+                <w:szCs w:val="28"/>
+              </w:rPr>
+            </w:pPr>
+            <w:r>
+              <w:rPr>
+                <w:sz w:val="28"/>
+                <w:szCs w:val="28"/>
+              </w:rPr>
+              <w:t>        sum += p-&gt;</w:t>
+            </w:r>
+            <w:proofErr w:type="gramStart"/>
+            <w:r>
+              <w:rPr>
+                <w:sz w:val="28"/>
+                <w:szCs w:val="28"/>
+              </w:rPr>
+              <w:t>data;</w:t>
+            </w:r>
+            <w:proofErr w:type="gramEnd"/>
+          </w:p>
+          <w:p>
+            <w:pPr>
+              <w:rPr>
+                <w:sz w:val="28"/>
+                <w:szCs w:val="28"/>
+              </w:rPr>
+            </w:pPr>
+            <w:r>
+              <w:rPr>
+                <w:sz w:val="28"/>
+                <w:szCs w:val="28"/>
+              </w:rPr>
+              <w:t>    }</w:t>
+            </w:r>
+          </w:p>
+          <w:p>
+            <w:pPr>
+              <w:rPr>
+                <w:sz w:val="28"/>
+                <w:szCs w:val="28"/>
+              </w:rPr>
+            </w:pPr>
+            <w:r>
+              <w:rPr>
+                <w:sz w:val="28"/>
+                <w:szCs w:val="28"/>
+              </w:rPr>
+              <w:t xml:space="preserve">    return </w:t>
+            </w:r>
+            <w:proofErr w:type="gramStart"/>
+            <w:r>
+              <w:rPr>
+                <w:sz w:val="28"/>
+                <w:szCs w:val="28"/>
+              </w:rPr>
+              <w:t>sum;</w:t>
+            </w:r>
+            <w:proofErr w:type="gramEnd"/>
           </w:p>
           <w:p>
             <w:pPr>
@@ -741,8 +1407,19 @@
           <w:szCs w:val="28"/>
           <w:lang w:val="en-US"/>
         </w:rPr>
-        <w:t>node** phead, int value) ;</w:t>
-      </w:r>
+        <w:t>node** phead, int value</w:t>
+      </w:r>
+      <w:proofErr w:type="gramStart"/>
+      <w:r>
+        <w:rPr>
+          <w:color w:val="4472C4" w:themeColor="accent1"/>
+          <w:sz w:val="28"/>
+          <w:szCs w:val="28"/>
+          <w:lang w:val="en-US"/>
+        </w:rPr>
+        <w:t>) ;</w:t>
+      </w:r>
+      <w:proofErr w:type="gramEnd"/>
     </w:p>
     <w:p>
       <w:pPr>
@@ -808,16 +1485,26 @@
                 <w:sz w:val="28"/>
                 <w:szCs w:val="28"/>
               </w:rPr>
-              <w:t xml:space="preserve">node** phead, int value) </w:t>
-            </w:r>
+              <w:t xml:space="preserve">node** phead, int </w:t>
+            </w:r>
+            <w:proofErr w:type="gramStart"/>
             <w:r>
               <w:rPr>
                 <w:color w:val="4472C4" w:themeColor="accent1"/>
                 <w:sz w:val="28"/>
                 <w:szCs w:val="28"/>
               </w:rPr>
+              <w:t xml:space="preserve">value) </w:t>
+            </w:r>
+            <w:r>
+              <w:rPr>
+                <w:color w:val="4472C4" w:themeColor="accent1"/>
+                <w:sz w:val="28"/>
+                <w:szCs w:val="28"/>
+              </w:rPr>
               <w:t>{</w:t>
             </w:r>
+            <w:proofErr w:type="gramEnd"/>
           </w:p>
           <w:p>
             <w:pPr>
@@ -833,24 +1520,453 @@
                 <w:sz w:val="28"/>
                 <w:szCs w:val="28"/>
               </w:rPr>
-              <w:t xml:space="preserve">    /* your code </w:t>
-            </w:r>
+              <w:t xml:space="preserve">    node **</w:t>
+            </w:r>
+            <w:proofErr w:type="gramStart"/>
             <w:r>
               <w:rPr>
                 <w:color w:val="000000" w:themeColor="text1"/>
                 <w:sz w:val="28"/>
                 <w:szCs w:val="28"/>
               </w:rPr>
-              <w:t>goes here</w:t>
-            </w:r>
-            <w:r>
+              <w:t>tracer;</w:t>
+            </w:r>
+            <w:proofErr w:type="gramEnd"/>
+          </w:p>
+          <w:p>
+            <w:pPr>
               <w:rPr>
                 <w:color w:val="000000" w:themeColor="text1"/>
                 <w:sz w:val="28"/>
                 <w:szCs w:val="28"/>
               </w:rPr>
-              <w:t>*/</w:t>
-            </w:r>
+            </w:pPr>
+            <w:r>
+              <w:rPr>
+                <w:color w:val="000000" w:themeColor="text1"/>
+                <w:sz w:val="28"/>
+                <w:szCs w:val="28"/>
+              </w:rPr>
+              <w:t xml:space="preserve">    node *</w:t>
+            </w:r>
+            <w:proofErr w:type="spellStart"/>
+            <w:r>
+              <w:rPr>
+                <w:color w:val="000000" w:themeColor="text1"/>
+                <w:sz w:val="28"/>
+                <w:szCs w:val="28"/>
+              </w:rPr>
+              <w:t>newNode</w:t>
+            </w:r>
+            <w:proofErr w:type="spellEnd"/>
+            <w:r>
+              <w:rPr>
+                <w:color w:val="000000" w:themeColor="text1"/>
+                <w:sz w:val="28"/>
+                <w:szCs w:val="28"/>
+              </w:rPr>
+              <w:t xml:space="preserve"> = malloc(</w:t>
+            </w:r>
+            <w:proofErr w:type="spellStart"/>
+            <w:r>
+              <w:rPr>
+                <w:color w:val="000000" w:themeColor="text1"/>
+                <w:sz w:val="28"/>
+                <w:szCs w:val="28"/>
+              </w:rPr>
+              <w:t>sizeof</w:t>
+            </w:r>
+            <w:proofErr w:type="spellEnd"/>
+            <w:r>
+              <w:rPr>
+                <w:color w:val="000000" w:themeColor="text1"/>
+                <w:sz w:val="28"/>
+                <w:szCs w:val="28"/>
+              </w:rPr>
+              <w:t>(node)</w:t>
+            </w:r>
+            <w:proofErr w:type="gramStart"/>
+            <w:r>
+              <w:rPr>
+                <w:color w:val="000000" w:themeColor="text1"/>
+                <w:sz w:val="28"/>
+                <w:szCs w:val="28"/>
+              </w:rPr>
+              <w:t>);</w:t>
+            </w:r>
+            <w:proofErr w:type="gramEnd"/>
+          </w:p>
+          <w:p>
+            <w:pPr>
+              <w:rPr>
+                <w:color w:val="000000" w:themeColor="text1"/>
+                <w:sz w:val="28"/>
+                <w:szCs w:val="28"/>
+              </w:rPr>
+            </w:pPr>
+            <w:r>
+              <w:rPr>
+                <w:color w:val="000000" w:themeColor="text1"/>
+                <w:sz w:val="28"/>
+                <w:szCs w:val="28"/>
+              </w:rPr>
+              <w:t xml:space="preserve">    if (</w:t>
+            </w:r>
+            <w:proofErr w:type="spellStart"/>
+            <w:r>
+              <w:rPr>
+                <w:color w:val="000000" w:themeColor="text1"/>
+                <w:sz w:val="28"/>
+                <w:szCs w:val="28"/>
+              </w:rPr>
+              <w:t>newNode</w:t>
+            </w:r>
+            <w:proofErr w:type="spellEnd"/>
+            <w:r>
+              <w:rPr>
+                <w:color w:val="000000" w:themeColor="text1"/>
+                <w:sz w:val="28"/>
+                <w:szCs w:val="28"/>
+              </w:rPr>
+              <w:t xml:space="preserve"> == 0)</w:t>
+            </w:r>
+          </w:p>
+          <w:p>
+            <w:pPr>
+              <w:rPr>
+                <w:color w:val="000000" w:themeColor="text1"/>
+                <w:sz w:val="28"/>
+                <w:szCs w:val="28"/>
+              </w:rPr>
+            </w:pPr>
+            <w:r>
+              <w:rPr>
+                <w:color w:val="000000" w:themeColor="text1"/>
+                <w:sz w:val="28"/>
+                <w:szCs w:val="28"/>
+              </w:rPr>
+              <w:t xml:space="preserve">        return </w:t>
+            </w:r>
+            <w:proofErr w:type="gramStart"/>
+            <w:r>
+              <w:rPr>
+                <w:color w:val="000000" w:themeColor="text1"/>
+                <w:sz w:val="28"/>
+                <w:szCs w:val="28"/>
+              </w:rPr>
+              <w:t>0;</w:t>
+            </w:r>
+            <w:proofErr w:type="gramEnd"/>
+          </w:p>
+          <w:p>
+            <w:pPr>
+              <w:rPr>
+                <w:color w:val="000000" w:themeColor="text1"/>
+                <w:sz w:val="28"/>
+                <w:szCs w:val="28"/>
+              </w:rPr>
+            </w:pPr>
+            <w:r>
+              <w:rPr>
+                <w:color w:val="000000" w:themeColor="text1"/>
+                <w:sz w:val="28"/>
+                <w:szCs w:val="28"/>
+              </w:rPr>
+              <w:t xml:space="preserve">    </w:t>
+            </w:r>
+            <w:proofErr w:type="spellStart"/>
+            <w:r>
+              <w:rPr>
+                <w:color w:val="000000" w:themeColor="text1"/>
+                <w:sz w:val="28"/>
+                <w:szCs w:val="28"/>
+              </w:rPr>
+              <w:t>newNode</w:t>
+            </w:r>
+            <w:proofErr w:type="spellEnd"/>
+            <w:r>
+              <w:rPr>
+                <w:color w:val="000000" w:themeColor="text1"/>
+                <w:sz w:val="28"/>
+                <w:szCs w:val="28"/>
+              </w:rPr>
+              <w:t xml:space="preserve">-&gt;data = </w:t>
+            </w:r>
+            <w:proofErr w:type="gramStart"/>
+            <w:r>
+              <w:rPr>
+                <w:color w:val="000000" w:themeColor="text1"/>
+                <w:sz w:val="28"/>
+                <w:szCs w:val="28"/>
+              </w:rPr>
+              <w:t>value;</w:t>
+            </w:r>
+            <w:proofErr w:type="gramEnd"/>
+          </w:p>
+          <w:p>
+            <w:pPr>
+              <w:rPr>
+                <w:color w:val="000000" w:themeColor="text1"/>
+                <w:sz w:val="28"/>
+                <w:szCs w:val="28"/>
+              </w:rPr>
+            </w:pPr>
+            <w:r>
+              <w:rPr>
+                <w:color w:val="000000" w:themeColor="text1"/>
+                <w:sz w:val="28"/>
+                <w:szCs w:val="28"/>
+              </w:rPr>
+              <w:t xml:space="preserve">    for (tracer = </w:t>
+            </w:r>
+            <w:proofErr w:type="spellStart"/>
+            <w:r>
+              <w:rPr>
+                <w:color w:val="000000" w:themeColor="text1"/>
+                <w:sz w:val="28"/>
+                <w:szCs w:val="28"/>
+              </w:rPr>
+              <w:t>phead</w:t>
+            </w:r>
+            <w:proofErr w:type="spellEnd"/>
+            <w:r>
+              <w:rPr>
+                <w:color w:val="000000" w:themeColor="text1"/>
+                <w:sz w:val="28"/>
+                <w:szCs w:val="28"/>
+              </w:rPr>
+              <w:t>; *</w:t>
+            </w:r>
+            <w:proofErr w:type="gramStart"/>
+            <w:r>
+              <w:rPr>
+                <w:color w:val="000000" w:themeColor="text1"/>
+                <w:sz w:val="28"/>
+                <w:szCs w:val="28"/>
+              </w:rPr>
+              <w:t>tracer !</w:t>
+            </w:r>
+            <w:proofErr w:type="gramEnd"/>
+            <w:r>
+              <w:rPr>
+                <w:color w:val="000000" w:themeColor="text1"/>
+                <w:sz w:val="28"/>
+                <w:szCs w:val="28"/>
+              </w:rPr>
+              <w:t>= 0; tracer = &amp;(*tracer)-&gt;next)</w:t>
+            </w:r>
+          </w:p>
+          <w:p>
+            <w:pPr>
+              <w:rPr>
+                <w:color w:val="000000" w:themeColor="text1"/>
+                <w:sz w:val="28"/>
+                <w:szCs w:val="28"/>
+              </w:rPr>
+            </w:pPr>
+            <w:r>
+              <w:rPr>
+                <w:color w:val="000000" w:themeColor="text1"/>
+                <w:sz w:val="28"/>
+                <w:szCs w:val="28"/>
+              </w:rPr>
+              <w:t xml:space="preserve">    {</w:t>
+            </w:r>
+          </w:p>
+          <w:p>
+            <w:pPr>
+              <w:rPr>
+                <w:color w:val="000000" w:themeColor="text1"/>
+                <w:sz w:val="28"/>
+                <w:szCs w:val="28"/>
+              </w:rPr>
+            </w:pPr>
+            <w:r>
+              <w:rPr>
+                <w:color w:val="000000" w:themeColor="text1"/>
+                <w:sz w:val="28"/>
+                <w:szCs w:val="28"/>
+              </w:rPr>
+              <w:t xml:space="preserve">        </w:t>
+            </w:r>
+            <w:proofErr w:type="gramStart"/>
+            <w:r>
+              <w:rPr>
+                <w:color w:val="000000" w:themeColor="text1"/>
+                <w:sz w:val="28"/>
+                <w:szCs w:val="28"/>
+              </w:rPr>
+              <w:t>if ((</w:t>
+            </w:r>
+            <w:proofErr w:type="gramEnd"/>
+            <w:r>
+              <w:rPr>
+                <w:color w:val="000000" w:themeColor="text1"/>
+                <w:sz w:val="28"/>
+                <w:szCs w:val="28"/>
+              </w:rPr>
+              <w:t>*tracer)-&gt;data &gt;= value)</w:t>
+            </w:r>
+          </w:p>
+          <w:p>
+            <w:pPr>
+              <w:rPr>
+                <w:color w:val="000000" w:themeColor="text1"/>
+                <w:sz w:val="28"/>
+                <w:szCs w:val="28"/>
+              </w:rPr>
+            </w:pPr>
+            <w:r>
+              <w:rPr>
+                <w:color w:val="000000" w:themeColor="text1"/>
+                <w:sz w:val="28"/>
+                <w:szCs w:val="28"/>
+              </w:rPr>
+              <w:t xml:space="preserve">        {</w:t>
+            </w:r>
+          </w:p>
+          <w:p>
+            <w:pPr>
+              <w:rPr>
+                <w:color w:val="000000" w:themeColor="text1"/>
+                <w:sz w:val="28"/>
+                <w:szCs w:val="28"/>
+              </w:rPr>
+            </w:pPr>
+            <w:r>
+              <w:rPr>
+                <w:color w:val="000000" w:themeColor="text1"/>
+                <w:sz w:val="28"/>
+                <w:szCs w:val="28"/>
+              </w:rPr>
+              <w:t xml:space="preserve">            </w:t>
+            </w:r>
+            <w:proofErr w:type="gramStart"/>
+            <w:r>
+              <w:rPr>
+                <w:color w:val="000000" w:themeColor="text1"/>
+                <w:sz w:val="28"/>
+                <w:szCs w:val="28"/>
+              </w:rPr>
+              <w:t>break;</w:t>
+            </w:r>
+            <w:proofErr w:type="gramEnd"/>
+          </w:p>
+          <w:p>
+            <w:pPr>
+              <w:rPr>
+                <w:color w:val="000000" w:themeColor="text1"/>
+                <w:sz w:val="28"/>
+                <w:szCs w:val="28"/>
+              </w:rPr>
+            </w:pPr>
+            <w:r>
+              <w:rPr>
+                <w:color w:val="000000" w:themeColor="text1"/>
+                <w:sz w:val="28"/>
+                <w:szCs w:val="28"/>
+              </w:rPr>
+              <w:t xml:space="preserve">        }</w:t>
+            </w:r>
+          </w:p>
+          <w:p>
+            <w:pPr>
+              <w:rPr>
+                <w:color w:val="000000" w:themeColor="text1"/>
+                <w:sz w:val="28"/>
+                <w:szCs w:val="28"/>
+              </w:rPr>
+            </w:pPr>
+            <w:r>
+              <w:rPr>
+                <w:color w:val="000000" w:themeColor="text1"/>
+                <w:sz w:val="28"/>
+                <w:szCs w:val="28"/>
+              </w:rPr>
+              <w:t xml:space="preserve">    }</w:t>
+            </w:r>
+          </w:p>
+          <w:p>
+            <w:pPr>
+              <w:rPr>
+                <w:color w:val="000000" w:themeColor="text1"/>
+                <w:sz w:val="28"/>
+                <w:szCs w:val="28"/>
+              </w:rPr>
+            </w:pPr>
+            <w:r>
+              <w:rPr>
+                <w:color w:val="000000" w:themeColor="text1"/>
+                <w:sz w:val="28"/>
+                <w:szCs w:val="28"/>
+              </w:rPr>
+              <w:t xml:space="preserve">    </w:t>
+            </w:r>
+            <w:proofErr w:type="spellStart"/>
+            <w:r>
+              <w:rPr>
+                <w:color w:val="000000" w:themeColor="text1"/>
+                <w:sz w:val="28"/>
+                <w:szCs w:val="28"/>
+              </w:rPr>
+              <w:t>newNode</w:t>
+            </w:r>
+            <w:proofErr w:type="spellEnd"/>
+            <w:r>
+              <w:rPr>
+                <w:color w:val="000000" w:themeColor="text1"/>
+                <w:sz w:val="28"/>
+                <w:szCs w:val="28"/>
+              </w:rPr>
+              <w:t>-&gt;next = *</w:t>
+            </w:r>
+            <w:proofErr w:type="gramStart"/>
+            <w:r>
+              <w:rPr>
+                <w:color w:val="000000" w:themeColor="text1"/>
+                <w:sz w:val="28"/>
+                <w:szCs w:val="28"/>
+              </w:rPr>
+              <w:t>tracer;</w:t>
+            </w:r>
+            <w:proofErr w:type="gramEnd"/>
+          </w:p>
+          <w:p>
+            <w:pPr>
+              <w:rPr>
+                <w:color w:val="000000" w:themeColor="text1"/>
+                <w:sz w:val="28"/>
+                <w:szCs w:val="28"/>
+              </w:rPr>
+            </w:pPr>
+            <w:r>
+              <w:rPr>
+                <w:color w:val="000000" w:themeColor="text1"/>
+                <w:sz w:val="28"/>
+                <w:szCs w:val="28"/>
+              </w:rPr>
+              <w:t xml:space="preserve">    *tracer = </w:t>
+            </w:r>
+            <w:proofErr w:type="spellStart"/>
+            <w:proofErr w:type="gramStart"/>
+            <w:r>
+              <w:rPr>
+                <w:color w:val="000000" w:themeColor="text1"/>
+                <w:sz w:val="28"/>
+                <w:szCs w:val="28"/>
+              </w:rPr>
+              <w:t>newNode</w:t>
+            </w:r>
+            <w:proofErr w:type="spellEnd"/>
+            <w:r>
+              <w:rPr>
+                <w:color w:val="000000" w:themeColor="text1"/>
+                <w:sz w:val="28"/>
+                <w:szCs w:val="28"/>
+              </w:rPr>
+              <w:t>;</w:t>
+            </w:r>
+            <w:proofErr w:type="gramEnd"/>
           </w:p>
           <w:p>
             <w:pPr>
@@ -862,12 +1978,38 @@
             </w:pPr>
             <w:r>
               <w:rPr>
+                <w:color w:val="000000" w:themeColor="text1"/>
+                <w:sz w:val="28"/>
+                <w:szCs w:val="28"/>
+              </w:rPr>
+              <w:t xml:space="preserve">    return 1</w:t>
+            </w:r>
+            <w:proofErr w:type="gramStart"/>
+            <w:r>
+              <w:rPr>
+                <w:color w:val="000000" w:themeColor="text1"/>
+                <w:sz w:val="28"/>
+                <w:szCs w:val="28"/>
+              </w:rPr>
+              <w:t>;</w:t>
+            </w:r>
+            <w:r>
+              <w:rPr>
+                <w:color w:val="000000" w:themeColor="text1"/>
+                <w:sz w:val="28"/>
+                <w:szCs w:val="28"/>
+              </w:rPr>
+              <w:t xml:space="preserve"> </w:t>
+            </w:r>
+            <w:r>
+              <w:rPr>
                 <w:color w:val="4472C4" w:themeColor="accent1"/>
                 <w:sz w:val="28"/>
                 <w:szCs w:val="28"/>
               </w:rPr>
               <w:t>}</w:t>
             </w:r>
+            <w:proofErr w:type="gramEnd"/>
           </w:p>
           <w:p>
             <w:pPr>
@@ -894,7 +2036,6 @@
           <w:sz w:val="28"/>
           <w:szCs w:val="28"/>
         </w:rPr>
-        <w:lastRenderedPageBreak/>
         <w:t xml:space="preserve">Task </w:t>
       </w:r>
       <w:r>
@@ -1110,6 +2251,7 @@
           <w:sz w:val="28"/>
           <w:szCs w:val="28"/>
         </w:rPr>
+        <w:lastRenderedPageBreak/>
         <w:t xml:space="preserve">/* return 1 if inserting is succeeded; return 0 otherwise */ </w:t>
       </w:r>
     </w:p>
@@ -1182,43 +2324,502 @@
           <w:p>
             <w:pPr>
               <w:rPr>
-                <w:color w:val="00B0F0"/>
-                <w:sz w:val="28"/>
-                <w:szCs w:val="28"/>
-              </w:rPr>
-            </w:pPr>
-            <w:r>
-              <w:rPr>
-                <w:color w:val="00B0F0"/>
+                <w:sz w:val="28"/>
+                <w:szCs w:val="28"/>
+              </w:rPr>
+            </w:pPr>
+            <w:r>
+              <w:rPr>
+                <w:sz w:val="28"/>
+                <w:szCs w:val="28"/>
+              </w:rPr>
+              <w:t xml:space="preserve">    node *</w:t>
+            </w:r>
+            <w:proofErr w:type="spellStart"/>
+            <w:r>
+              <w:rPr>
+                <w:sz w:val="28"/>
+                <w:szCs w:val="28"/>
+              </w:rPr>
+              <w:t>newNode</w:t>
+            </w:r>
+            <w:proofErr w:type="spellEnd"/>
+            <w:r>
+              <w:rPr>
+                <w:sz w:val="28"/>
+                <w:szCs w:val="28"/>
+              </w:rPr>
+              <w:t xml:space="preserve"> = malloc(</w:t>
+            </w:r>
+            <w:proofErr w:type="spellStart"/>
+            <w:r>
+              <w:rPr>
+                <w:sz w:val="28"/>
+                <w:szCs w:val="28"/>
+              </w:rPr>
+              <w:t>sizeof</w:t>
+            </w:r>
+            <w:proofErr w:type="spellEnd"/>
+            <w:r>
+              <w:rPr>
+                <w:sz w:val="28"/>
+                <w:szCs w:val="28"/>
+              </w:rPr>
+              <w:t>(node)</w:t>
+            </w:r>
+            <w:proofErr w:type="gramStart"/>
+            <w:r>
+              <w:rPr>
+                <w:sz w:val="28"/>
+                <w:szCs w:val="28"/>
+              </w:rPr>
+              <w:t>);</w:t>
+            </w:r>
+            <w:proofErr w:type="gramEnd"/>
+          </w:p>
+          <w:p>
+            <w:pPr>
+              <w:rPr>
+                <w:sz w:val="28"/>
+                <w:szCs w:val="28"/>
+              </w:rPr>
+            </w:pPr>
+            <w:r>
+              <w:rPr>
+                <w:sz w:val="28"/>
+                <w:szCs w:val="28"/>
+              </w:rPr>
+              <w:t xml:space="preserve">    if (</w:t>
+            </w:r>
+            <w:proofErr w:type="spellStart"/>
+            <w:r>
+              <w:rPr>
+                <w:sz w:val="28"/>
+                <w:szCs w:val="28"/>
+              </w:rPr>
+              <w:t>newNode</w:t>
+            </w:r>
+            <w:proofErr w:type="spellEnd"/>
+            <w:r>
+              <w:rPr>
+                <w:sz w:val="28"/>
+                <w:szCs w:val="28"/>
+              </w:rPr>
+              <w:t xml:space="preserve"> == 0)</w:t>
+            </w:r>
+          </w:p>
+          <w:p>
+            <w:pPr>
+              <w:rPr>
+                <w:sz w:val="28"/>
+                <w:szCs w:val="28"/>
+              </w:rPr>
+            </w:pPr>
+            <w:r>
+              <w:rPr>
+                <w:sz w:val="28"/>
+                <w:szCs w:val="28"/>
+              </w:rPr>
+              <w:t xml:space="preserve">        return </w:t>
+            </w:r>
+            <w:proofErr w:type="gramStart"/>
+            <w:r>
+              <w:rPr>
+                <w:sz w:val="28"/>
+                <w:szCs w:val="28"/>
+              </w:rPr>
+              <w:t>0;</w:t>
+            </w:r>
+            <w:proofErr w:type="gramEnd"/>
+          </w:p>
+          <w:p>
+            <w:pPr>
+              <w:rPr>
+                <w:sz w:val="28"/>
+                <w:szCs w:val="28"/>
+              </w:rPr>
+            </w:pPr>
+          </w:p>
+          <w:p>
+            <w:pPr>
+              <w:rPr>
+                <w:sz w:val="28"/>
+                <w:szCs w:val="28"/>
+              </w:rPr>
+            </w:pPr>
+            <w:r>
+              <w:rPr>
                 <w:sz w:val="28"/>
                 <w:szCs w:val="28"/>
               </w:rPr>
               <w:t xml:space="preserve">    </w:t>
             </w:r>
-            <w:r>
-              <w:rPr>
-                <w:color w:val="000000" w:themeColor="text1"/>
-                <w:sz w:val="28"/>
-                <w:szCs w:val="28"/>
-              </w:rPr>
-              <w:t xml:space="preserve">/* your code </w:t>
-            </w:r>
-            <w:r>
-              <w:rPr>
-                <w:color w:val="000000" w:themeColor="text1"/>
-                <w:sz w:val="28"/>
-                <w:szCs w:val="28"/>
-              </w:rPr>
-              <w:t>goes here</w:t>
-            </w:r>
-            <w:r>
-              <w:rPr>
-                <w:color w:val="000000" w:themeColor="text1"/>
-                <w:sz w:val="28"/>
-                <w:szCs w:val="28"/>
-              </w:rPr>
-              <w:t>*/</w:t>
-            </w:r>
+            <w:proofErr w:type="spellStart"/>
+            <w:r>
+              <w:rPr>
+                <w:sz w:val="28"/>
+                <w:szCs w:val="28"/>
+              </w:rPr>
+              <w:t>newNode</w:t>
+            </w:r>
+            <w:proofErr w:type="spellEnd"/>
+            <w:r>
+              <w:rPr>
+                <w:sz w:val="28"/>
+                <w:szCs w:val="28"/>
+              </w:rPr>
+              <w:t xml:space="preserve">-&gt;data = </w:t>
+            </w:r>
+            <w:proofErr w:type="gramStart"/>
+            <w:r>
+              <w:rPr>
+                <w:sz w:val="28"/>
+                <w:szCs w:val="28"/>
+              </w:rPr>
+              <w:t>value;</w:t>
+            </w:r>
+            <w:proofErr w:type="gramEnd"/>
+          </w:p>
+          <w:p>
+            <w:pPr>
+              <w:rPr>
+                <w:sz w:val="28"/>
+                <w:szCs w:val="28"/>
+              </w:rPr>
+            </w:pPr>
+            <w:r>
+              <w:rPr>
+                <w:sz w:val="28"/>
+                <w:szCs w:val="28"/>
+              </w:rPr>
+              <w:t xml:space="preserve">    </w:t>
+            </w:r>
+            <w:proofErr w:type="spellStart"/>
+            <w:r>
+              <w:rPr>
+                <w:sz w:val="28"/>
+                <w:szCs w:val="28"/>
+              </w:rPr>
+              <w:t>newNode</w:t>
+            </w:r>
+            <w:proofErr w:type="spellEnd"/>
+            <w:r>
+              <w:rPr>
+                <w:sz w:val="28"/>
+                <w:szCs w:val="28"/>
+              </w:rPr>
+              <w:t xml:space="preserve">-&gt;next = </w:t>
+            </w:r>
+            <w:proofErr w:type="gramStart"/>
+            <w:r>
+              <w:rPr>
+                <w:sz w:val="28"/>
+                <w:szCs w:val="28"/>
+              </w:rPr>
+              <w:t>0;</w:t>
+            </w:r>
+            <w:proofErr w:type="gramEnd"/>
+          </w:p>
+          <w:p>
+            <w:pPr>
+              <w:rPr>
+                <w:sz w:val="28"/>
+                <w:szCs w:val="28"/>
+              </w:rPr>
+            </w:pPr>
+          </w:p>
+          <w:p>
+            <w:pPr>
+              <w:rPr>
+                <w:sz w:val="28"/>
+                <w:szCs w:val="28"/>
+              </w:rPr>
+            </w:pPr>
+            <w:r>
+              <w:rPr>
+                <w:sz w:val="28"/>
+                <w:szCs w:val="28"/>
+              </w:rPr>
+              <w:t xml:space="preserve">    if (*</w:t>
+            </w:r>
+            <w:proofErr w:type="spellStart"/>
+            <w:r>
+              <w:rPr>
+                <w:sz w:val="28"/>
+                <w:szCs w:val="28"/>
+              </w:rPr>
+              <w:t>phead</w:t>
+            </w:r>
+            <w:proofErr w:type="spellEnd"/>
+            <w:r>
+              <w:rPr>
+                <w:sz w:val="28"/>
+                <w:szCs w:val="28"/>
+              </w:rPr>
+              <w:t xml:space="preserve"> == 0)</w:t>
+            </w:r>
+          </w:p>
+          <w:p>
+            <w:pPr>
+              <w:rPr>
+                <w:sz w:val="28"/>
+                <w:szCs w:val="28"/>
+              </w:rPr>
+            </w:pPr>
+            <w:r>
+              <w:rPr>
+                <w:sz w:val="28"/>
+                <w:szCs w:val="28"/>
+              </w:rPr>
+              <w:t xml:space="preserve">    {</w:t>
+            </w:r>
+          </w:p>
+          <w:p>
+            <w:pPr>
+              <w:rPr>
+                <w:sz w:val="28"/>
+                <w:szCs w:val="28"/>
+              </w:rPr>
+            </w:pPr>
+            <w:r>
+              <w:rPr>
+                <w:sz w:val="28"/>
+                <w:szCs w:val="28"/>
+              </w:rPr>
+              <w:t xml:space="preserve">        *</w:t>
+            </w:r>
+            <w:proofErr w:type="spellStart"/>
+            <w:r>
+              <w:rPr>
+                <w:sz w:val="28"/>
+                <w:szCs w:val="28"/>
+              </w:rPr>
+              <w:t>phead</w:t>
+            </w:r>
+            <w:proofErr w:type="spellEnd"/>
+            <w:r>
+              <w:rPr>
+                <w:sz w:val="28"/>
+                <w:szCs w:val="28"/>
+              </w:rPr>
+              <w:t xml:space="preserve"> = </w:t>
+            </w:r>
+            <w:proofErr w:type="spellStart"/>
+            <w:proofErr w:type="gramStart"/>
+            <w:r>
+              <w:rPr>
+                <w:sz w:val="28"/>
+                <w:szCs w:val="28"/>
+              </w:rPr>
+              <w:t>newNode</w:t>
+            </w:r>
+            <w:proofErr w:type="spellEnd"/>
+            <w:r>
+              <w:rPr>
+                <w:sz w:val="28"/>
+                <w:szCs w:val="28"/>
+              </w:rPr>
+              <w:t>;</w:t>
+            </w:r>
+            <w:proofErr w:type="gramEnd"/>
+          </w:p>
+          <w:p>
+            <w:pPr>
+              <w:rPr>
+                <w:sz w:val="28"/>
+                <w:szCs w:val="28"/>
+              </w:rPr>
+            </w:pPr>
+            <w:r>
+              <w:rPr>
+                <w:sz w:val="28"/>
+                <w:szCs w:val="28"/>
+              </w:rPr>
+              <w:t xml:space="preserve">        return </w:t>
+            </w:r>
+            <w:proofErr w:type="gramStart"/>
+            <w:r>
+              <w:rPr>
+                <w:sz w:val="28"/>
+                <w:szCs w:val="28"/>
+              </w:rPr>
+              <w:t>1;</w:t>
+            </w:r>
+            <w:proofErr w:type="gramEnd"/>
+          </w:p>
+          <w:p>
+            <w:pPr>
+              <w:rPr>
+                <w:sz w:val="28"/>
+                <w:szCs w:val="28"/>
+              </w:rPr>
+            </w:pPr>
+            <w:r>
+              <w:rPr>
+                <w:sz w:val="28"/>
+                <w:szCs w:val="28"/>
+              </w:rPr>
+              <w:t xml:space="preserve">    }</w:t>
+            </w:r>
+          </w:p>
+          <w:p>
+            <w:pPr>
+              <w:rPr>
+                <w:sz w:val="28"/>
+                <w:szCs w:val="28"/>
+              </w:rPr>
+            </w:pPr>
+          </w:p>
+          <w:p>
+            <w:pPr>
+              <w:rPr>
+                <w:sz w:val="28"/>
+                <w:szCs w:val="28"/>
+              </w:rPr>
+            </w:pPr>
+            <w:r>
+              <w:rPr>
+                <w:sz w:val="28"/>
+                <w:szCs w:val="28"/>
+              </w:rPr>
+              <w:t xml:space="preserve">    node *</w:t>
+            </w:r>
+            <w:proofErr w:type="gramStart"/>
+            <w:r>
+              <w:rPr>
+                <w:sz w:val="28"/>
+                <w:szCs w:val="28"/>
+              </w:rPr>
+              <w:t>p;</w:t>
+            </w:r>
+            <w:proofErr w:type="gramEnd"/>
+          </w:p>
+          <w:p>
+            <w:pPr>
+              <w:rPr>
+                <w:sz w:val="28"/>
+                <w:szCs w:val="28"/>
+              </w:rPr>
+            </w:pPr>
+            <w:r>
+              <w:rPr>
+                <w:sz w:val="28"/>
+                <w:szCs w:val="28"/>
+              </w:rPr>
+              <w:t xml:space="preserve">    for (p = *</w:t>
+            </w:r>
+            <w:proofErr w:type="spellStart"/>
+            <w:r>
+              <w:rPr>
+                <w:sz w:val="28"/>
+                <w:szCs w:val="28"/>
+              </w:rPr>
+              <w:t>phead</w:t>
+            </w:r>
+            <w:proofErr w:type="spellEnd"/>
+            <w:r>
+              <w:rPr>
+                <w:sz w:val="28"/>
+                <w:szCs w:val="28"/>
+              </w:rPr>
+              <w:t>; p-&gt;</w:t>
+            </w:r>
+            <w:proofErr w:type="gramStart"/>
+            <w:r>
+              <w:rPr>
+                <w:sz w:val="28"/>
+                <w:szCs w:val="28"/>
+              </w:rPr>
+              <w:t>next !</w:t>
+            </w:r>
+            <w:proofErr w:type="gramEnd"/>
+            <w:r>
+              <w:rPr>
+                <w:sz w:val="28"/>
+                <w:szCs w:val="28"/>
+              </w:rPr>
+              <w:t>= 0; p = p-&gt;next)</w:t>
+            </w:r>
+          </w:p>
+          <w:p>
+            <w:pPr>
+              <w:rPr>
+                <w:sz w:val="28"/>
+                <w:szCs w:val="28"/>
+              </w:rPr>
+            </w:pPr>
+            <w:r>
+              <w:rPr>
+                <w:sz w:val="28"/>
+                <w:szCs w:val="28"/>
+              </w:rPr>
+              <w:t xml:space="preserve">        ;</w:t>
+            </w:r>
+          </w:p>
+          <w:p>
+            <w:pPr>
+              <w:rPr>
+                <w:sz w:val="28"/>
+                <w:szCs w:val="28"/>
+              </w:rPr>
+            </w:pPr>
+          </w:p>
+          <w:p>
+            <w:pPr>
+              <w:rPr>
+                <w:sz w:val="28"/>
+                <w:szCs w:val="28"/>
+              </w:rPr>
+            </w:pPr>
+            <w:r>
+              <w:rPr>
+                <w:sz w:val="28"/>
+                <w:szCs w:val="28"/>
+              </w:rPr>
+              <w:t xml:space="preserve">    p-&gt;next = </w:t>
+            </w:r>
+            <w:proofErr w:type="spellStart"/>
+            <w:proofErr w:type="gramStart"/>
+            <w:r>
+              <w:rPr>
+                <w:sz w:val="28"/>
+                <w:szCs w:val="28"/>
+              </w:rPr>
+              <w:t>newNode</w:t>
+            </w:r>
+            <w:proofErr w:type="spellEnd"/>
+            <w:r>
+              <w:rPr>
+                <w:sz w:val="28"/>
+                <w:szCs w:val="28"/>
+              </w:rPr>
+              <w:t>;</w:t>
+            </w:r>
+            <w:proofErr w:type="gramEnd"/>
+          </w:p>
+          <w:p>
+            <w:pPr>
+              <w:rPr>
+                <w:sz w:val="28"/>
+                <w:szCs w:val="28"/>
+              </w:rPr>
+            </w:pPr>
+            <w:r>
+              <w:rPr>
+                <w:sz w:val="28"/>
+                <w:szCs w:val="28"/>
+              </w:rPr>
+              <w:t xml:space="preserve">    return </w:t>
+            </w:r>
+            <w:proofErr w:type="gramStart"/>
+            <w:r>
+              <w:rPr>
+                <w:sz w:val="28"/>
+                <w:szCs w:val="28"/>
+              </w:rPr>
+              <w:t>1;</w:t>
+            </w:r>
+            <w:proofErr w:type="gramEnd"/>
           </w:p>
           <w:p>
             <w:pPr>
@@ -1630,62 +3231,344 @@
           <w:p>
             <w:pPr>
               <w:rPr>
-                <w:color w:val="00B0F0"/>
-                <w:sz w:val="28"/>
-                <w:szCs w:val="28"/>
-              </w:rPr>
-            </w:pPr>
-            <w:r>
-              <w:rPr>
-                <w:color w:val="00B0F0"/>
-                <w:sz w:val="28"/>
-                <w:szCs w:val="28"/>
-              </w:rPr>
-              <w:t xml:space="preserve">    </w:t>
-            </w:r>
-            <w:r>
-              <w:rPr>
-                <w:color w:val="000000" w:themeColor="text1"/>
-                <w:sz w:val="28"/>
-                <w:szCs w:val="28"/>
-              </w:rPr>
-              <w:t xml:space="preserve">/* your code </w:t>
+                <w:sz w:val="28"/>
+                <w:szCs w:val="28"/>
+              </w:rPr>
+            </w:pPr>
+            <w:r>
+              <w:rPr>
+                <w:sz w:val="28"/>
+                <w:szCs w:val="28"/>
+              </w:rPr>
+              <w:lastRenderedPageBreak/>
+              <w:t xml:space="preserve">    int removed = </w:t>
             </w:r>
             <w:proofErr w:type="gramStart"/>
             <w:r>
               <w:rPr>
-                <w:color w:val="000000" w:themeColor="text1"/>
-                <w:sz w:val="28"/>
-                <w:szCs w:val="28"/>
-              </w:rPr>
-              <w:t>go</w:t>
+                <w:sz w:val="28"/>
+                <w:szCs w:val="28"/>
+              </w:rPr>
+              <w:t>0;</w:t>
             </w:r>
             <w:proofErr w:type="gramEnd"/>
-            <w:r>
-              <w:rPr>
-                <w:color w:val="000000" w:themeColor="text1"/>
-                <w:sz w:val="28"/>
-                <w:szCs w:val="28"/>
-              </w:rPr>
-              <w:t xml:space="preserve"> here</w:t>
-            </w:r>
-            <w:r>
-              <w:rPr>
-                <w:color w:val="000000" w:themeColor="text1"/>
-                <w:sz w:val="28"/>
-                <w:szCs w:val="28"/>
-              </w:rPr>
-              <w:t>*/</w:t>
-            </w:r>
-          </w:p>
-          <w:p>
-            <w:pPr>
-              <w:rPr>
-                <w:color w:val="00B0F0"/>
-                <w:sz w:val="28"/>
-                <w:szCs w:val="28"/>
-              </w:rPr>
-            </w:pPr>
+          </w:p>
+          <w:p>
+            <w:pPr>
+              <w:rPr>
+                <w:sz w:val="28"/>
+                <w:szCs w:val="28"/>
+              </w:rPr>
+            </w:pPr>
+          </w:p>
+          <w:p>
+            <w:pPr>
+              <w:rPr>
+                <w:sz w:val="28"/>
+                <w:szCs w:val="28"/>
+              </w:rPr>
+            </w:pPr>
+            <w:r>
+              <w:rPr>
+                <w:sz w:val="28"/>
+                <w:szCs w:val="28"/>
+              </w:rPr>
+              <w:t xml:space="preserve">    for (node **p = </w:t>
+            </w:r>
+            <w:proofErr w:type="spellStart"/>
+            <w:r>
+              <w:rPr>
+                <w:sz w:val="28"/>
+                <w:szCs w:val="28"/>
+              </w:rPr>
+              <w:t>phead</w:t>
+            </w:r>
+            <w:proofErr w:type="spellEnd"/>
+            <w:r>
+              <w:rPr>
+                <w:sz w:val="28"/>
+                <w:szCs w:val="28"/>
+              </w:rPr>
+              <w:t>; *</w:t>
+            </w:r>
+            <w:proofErr w:type="gramStart"/>
+            <w:r>
+              <w:rPr>
+                <w:sz w:val="28"/>
+                <w:szCs w:val="28"/>
+              </w:rPr>
+              <w:t>p !</w:t>
+            </w:r>
+            <w:proofErr w:type="gramEnd"/>
+            <w:r>
+              <w:rPr>
+                <w:sz w:val="28"/>
+                <w:szCs w:val="28"/>
+              </w:rPr>
+              <w:t>= 0;) {</w:t>
+            </w:r>
+          </w:p>
+          <w:p>
+            <w:pPr>
+              <w:rPr>
+                <w:sz w:val="28"/>
+                <w:szCs w:val="28"/>
+              </w:rPr>
+            </w:pPr>
+            <w:r>
+              <w:rPr>
+                <w:sz w:val="28"/>
+                <w:szCs w:val="28"/>
+              </w:rPr>
+              <w:t xml:space="preserve">        if ((*p)-&gt;data == </w:t>
+            </w:r>
+            <w:proofErr w:type="gramStart"/>
+            <w:r>
+              <w:rPr>
+                <w:sz w:val="28"/>
+                <w:szCs w:val="28"/>
+              </w:rPr>
+              <w:t>value) {</w:t>
+            </w:r>
+            <w:proofErr w:type="gramEnd"/>
+          </w:p>
+          <w:p>
+            <w:pPr>
+              <w:rPr>
+                <w:sz w:val="28"/>
+                <w:szCs w:val="28"/>
+              </w:rPr>
+            </w:pPr>
+            <w:r>
+              <w:rPr>
+                <w:sz w:val="28"/>
+                <w:szCs w:val="28"/>
+              </w:rPr>
+              <w:t xml:space="preserve">            node *</w:t>
+            </w:r>
+            <w:proofErr w:type="spellStart"/>
+            <w:r>
+              <w:rPr>
+                <w:sz w:val="28"/>
+                <w:szCs w:val="28"/>
+              </w:rPr>
+              <w:t>nodeToBeRemoved</w:t>
+            </w:r>
+            <w:proofErr w:type="spellEnd"/>
+            <w:r>
+              <w:rPr>
+                <w:sz w:val="28"/>
+                <w:szCs w:val="28"/>
+              </w:rPr>
+              <w:t xml:space="preserve"> = *</w:t>
+            </w:r>
+            <w:proofErr w:type="gramStart"/>
+            <w:r>
+              <w:rPr>
+                <w:sz w:val="28"/>
+                <w:szCs w:val="28"/>
+              </w:rPr>
+              <w:t>p;</w:t>
+            </w:r>
+            <w:proofErr w:type="gramEnd"/>
+          </w:p>
+          <w:p>
+            <w:pPr>
+              <w:rPr>
+                <w:sz w:val="28"/>
+                <w:szCs w:val="28"/>
+              </w:rPr>
+            </w:pPr>
+            <w:r>
+              <w:rPr>
+                <w:sz w:val="28"/>
+                <w:szCs w:val="28"/>
+              </w:rPr>
+              <w:t xml:space="preserve">            *p = </w:t>
+            </w:r>
+            <w:proofErr w:type="spellStart"/>
+            <w:r>
+              <w:rPr>
+                <w:sz w:val="28"/>
+                <w:szCs w:val="28"/>
+              </w:rPr>
+              <w:t>nodeToBeRemoved</w:t>
+            </w:r>
+            <w:proofErr w:type="spellEnd"/>
+            <w:r>
+              <w:rPr>
+                <w:sz w:val="28"/>
+                <w:szCs w:val="28"/>
+              </w:rPr>
+              <w:t>-&gt;</w:t>
+            </w:r>
+            <w:proofErr w:type="gramStart"/>
+            <w:r>
+              <w:rPr>
+                <w:sz w:val="28"/>
+                <w:szCs w:val="28"/>
+              </w:rPr>
+              <w:t>next;</w:t>
+            </w:r>
+            <w:proofErr w:type="gramEnd"/>
+          </w:p>
+          <w:p>
+            <w:pPr>
+              <w:rPr>
+                <w:sz w:val="28"/>
+                <w:szCs w:val="28"/>
+              </w:rPr>
+            </w:pPr>
+            <w:r>
+              <w:rPr>
+                <w:sz w:val="28"/>
+                <w:szCs w:val="28"/>
+              </w:rPr>
+              <w:t xml:space="preserve">            free(</w:t>
+            </w:r>
+            <w:proofErr w:type="spellStart"/>
+            <w:r>
+              <w:rPr>
+                <w:sz w:val="28"/>
+                <w:szCs w:val="28"/>
+              </w:rPr>
+              <w:t>nodeToBeRemoved</w:t>
+            </w:r>
+            <w:proofErr w:type="spellEnd"/>
+            <w:proofErr w:type="gramStart"/>
+            <w:r>
+              <w:rPr>
+                <w:sz w:val="28"/>
+                <w:szCs w:val="28"/>
+              </w:rPr>
+              <w:t>);</w:t>
+            </w:r>
+            <w:proofErr w:type="gramEnd"/>
+          </w:p>
+          <w:p>
+            <w:pPr>
+              <w:rPr>
+                <w:sz w:val="28"/>
+                <w:szCs w:val="28"/>
+              </w:rPr>
+            </w:pPr>
+            <w:r>
+              <w:rPr>
+                <w:sz w:val="28"/>
+                <w:szCs w:val="28"/>
+              </w:rPr>
+              <w:t xml:space="preserve">            removed = </w:t>
+            </w:r>
+            <w:proofErr w:type="gramStart"/>
+            <w:r>
+              <w:rPr>
+                <w:sz w:val="28"/>
+                <w:szCs w:val="28"/>
+              </w:rPr>
+              <w:t>1;</w:t>
+            </w:r>
+            <w:proofErr w:type="gramEnd"/>
+          </w:p>
+          <w:p>
+            <w:pPr>
+              <w:rPr>
+                <w:sz w:val="28"/>
+                <w:szCs w:val="28"/>
+              </w:rPr>
+            </w:pPr>
+            <w:r>
+              <w:rPr>
+                <w:sz w:val="28"/>
+                <w:szCs w:val="28"/>
+              </w:rPr>
+              <w:t xml:space="preserve">        } else {</w:t>
+            </w:r>
+          </w:p>
+          <w:p>
+            <w:pPr>
+              <w:rPr>
+                <w:sz w:val="28"/>
+                <w:szCs w:val="28"/>
+              </w:rPr>
+            </w:pPr>
+            <w:r>
+              <w:rPr>
+                <w:sz w:val="28"/>
+                <w:szCs w:val="28"/>
+              </w:rPr>
+              <w:t xml:space="preserve">            p = &amp;(*p)-&gt;</w:t>
+            </w:r>
+            <w:proofErr w:type="gramStart"/>
+            <w:r>
+              <w:rPr>
+                <w:sz w:val="28"/>
+                <w:szCs w:val="28"/>
+              </w:rPr>
+              <w:t>next;</w:t>
+            </w:r>
+            <w:proofErr w:type="gramEnd"/>
+          </w:p>
+          <w:p>
+            <w:pPr>
+              <w:rPr>
+                <w:sz w:val="28"/>
+                <w:szCs w:val="28"/>
+              </w:rPr>
+            </w:pPr>
+            <w:r>
+              <w:rPr>
+                <w:sz w:val="28"/>
+                <w:szCs w:val="28"/>
+              </w:rPr>
+              <w:t xml:space="preserve">        }</w:t>
+            </w:r>
+          </w:p>
+          <w:p>
+            <w:pPr>
+              <w:rPr>
+                <w:sz w:val="28"/>
+                <w:szCs w:val="28"/>
+              </w:rPr>
+            </w:pPr>
+            <w:r>
+              <w:rPr>
+                <w:sz w:val="28"/>
+                <w:szCs w:val="28"/>
+              </w:rPr>
+              <w:t xml:space="preserve">    }</w:t>
+            </w:r>
+          </w:p>
+          <w:p>
+            <w:pPr>
+              <w:rPr>
+                <w:sz w:val="28"/>
+                <w:szCs w:val="28"/>
+              </w:rPr>
+            </w:pPr>
+          </w:p>
+          <w:p>
+            <w:pPr>
+              <w:rPr>
+                <w:sz w:val="28"/>
+                <w:szCs w:val="28"/>
+              </w:rPr>
+            </w:pPr>
+            <w:r>
+              <w:rPr>
+                <w:sz w:val="28"/>
+                <w:szCs w:val="28"/>
+              </w:rPr>
+              <w:t xml:space="preserve">    return </w:t>
+            </w:r>
+            <w:proofErr w:type="gramStart"/>
+            <w:r>
+              <w:rPr>
+                <w:sz w:val="28"/>
+                <w:szCs w:val="28"/>
+              </w:rPr>
+              <w:t>removed;</w:t>
+            </w:r>
+            <w:proofErr w:type="gramEnd"/>
           </w:p>
           <w:p>
             <w:pPr>
@@ -1744,7 +3627,7 @@
 </file>
 
 <file path=word/endnotes.xml><?xml version="1.0" encoding="utf-8"?>
-<w:endnotes xmlns:wpc="http://schemas.microsoft.com/office/word/2010/wordprocessingCanvas" xmlns:cx="http://schemas.microsoft.com/office/drawing/2014/chartex" xmlns:cx1="http://schemas.microsoft.com/office/drawing/2015/9/8/chartex" xmlns:cx2="http://schemas.microsoft.com/office/drawing/2015/10/21/chartex" xmlns:cx3="http://schemas.microsoft.com/office/drawing/2016/5/9/chartex" xmlns:cx4="http://schemas.microsoft.com/office/drawing/2016/5/10/chartex" xmlns:cx5="http://schemas.microsoft.com/office/drawing/2016/5/11/chartex" xmlns:cx6="http://schemas.microsoft.com/office/drawing/2016/5/12/chartex" xmlns:cx7="http://schemas.microsoft.com/office/drawing/2016/5/13/chartex" xmlns:cx8="http://schemas.microsoft.com/office/drawing/2016/5/14/chartex" xmlns:mc="http://schemas.openxmlformats.org/markup-compatibility/2006" xmlns:aink="http://schemas.microsoft.com/office/drawing/2016/ink" xmlns:am3d="http://schemas.microsoft.com/office/drawing/2017/model3d" xmlns:o="urn:schemas-microsoft-com:office:office" xmlns:oel="http://schemas.microsoft.com/office/2019/extlst" xmlns:r="http://schemas.openxmlformats.org/officeDocument/2006/relationships" xmlns:m="http://schemas.openxmlformats.org/officeDocument/2006/math" xmlns:v="urn:schemas-microsoft-com:vml" xmlns:wp14="http://schemas.microsoft.com/office/word/2010/wordprocessingDrawing" xmlns:wp="http://schemas.openxmlformats.org/drawingml/2006/wordprocessingDrawing" xmlns:w10="urn:schemas-microsoft-com:office:word" xmlns:w="http://schemas.openxmlformats.org/wordprocessingml/2006/main" xmlns:w14="http://schemas.microsoft.com/office/word/2010/wordml" xmlns:w15="http://schemas.microsoft.com/office/word/2012/wordml" xmlns:w16cex="http://schemas.microsoft.com/office/word/2018/wordml/cex" xmlns:w16cid="http://schemas.microsoft.com/office/word/2016/wordml/cid" xmlns:w16="http://schemas.microsoft.com/office/word/2018/wordml" xmlns:w16du="http://schemas.microsoft.com/office/word/2023/wordml/word16du" xmlns:w16sdtdh="http://schemas.microsoft.com/office/word/2020/wordml/sdtdatahash" xmlns:w16se="http://schemas.microsoft.com/office/word/2015/wordml/symex" xmlns:wpg="http://schemas.microsoft.com/office/word/2010/wordprocessingGroup" xmlns:wpi="http://schemas.microsoft.com/office/word/2010/wordprocessingInk" xmlns:wne="http://schemas.microsoft.com/office/word/2006/wordml" xmlns:wps="http://schemas.microsoft.com/office/word/2010/wordprocessingShape" mc:Ignorable="w14 w15 w16se w16cid w16 w16cex w16sdtdh w16du wp14">
+<w:endnotes xmlns:wpc="http://schemas.microsoft.com/office/word/2010/wordprocessingCanvas" xmlns:cx="http://schemas.microsoft.com/office/drawing/2014/chartex" xmlns:cx1="http://schemas.microsoft.com/office/drawing/2015/9/8/chartex" xmlns:cx2="http://schemas.microsoft.com/office/drawing/2015/10/21/chartex" xmlns:cx3="http://schemas.microsoft.com/office/drawing/2016/5/9/chartex" xmlns:cx4="http://schemas.microsoft.com/office/drawing/2016/5/10/chartex" xmlns:cx5="http://schemas.microsoft.com/office/drawing/2016/5/11/chartex" xmlns:cx6="http://schemas.microsoft.com/office/drawing/2016/5/12/chartex" xmlns:cx7="http://schemas.microsoft.com/office/drawing/2016/5/13/chartex" xmlns:cx8="http://schemas.microsoft.com/office/drawing/2016/5/14/chartex" xmlns:mc="http://schemas.openxmlformats.org/markup-compatibility/2006" xmlns:aink="http://schemas.microsoft.com/office/drawing/2016/ink" xmlns:am3d="http://schemas.microsoft.com/office/drawing/2017/model3d" xmlns:o="urn:schemas-microsoft-com:office:office" xmlns:oel="http://schemas.microsoft.com/office/2019/extlst" xmlns:r="http://schemas.openxmlformats.org/officeDocument/2006/relationships" xmlns:m="http://schemas.openxmlformats.org/officeDocument/2006/math" xmlns:v="urn:schemas-microsoft-com:vml" xmlns:wp14="http://schemas.microsoft.com/office/word/2010/wordprocessingDrawing" xmlns:wp="http://schemas.openxmlformats.org/drawingml/2006/wordprocessingDrawing" xmlns:w10="urn:schemas-microsoft-com:office:word" xmlns:w="http://schemas.openxmlformats.org/wordprocessingml/2006/main" xmlns:w14="http://schemas.microsoft.com/office/word/2010/wordml" xmlns:w15="http://schemas.microsoft.com/office/word/2012/wordml" xmlns:w16cex="http://schemas.microsoft.com/office/word/2018/wordml/cex" xmlns:w16cid="http://schemas.microsoft.com/office/word/2016/wordml/cid" xmlns:w16="http://schemas.microsoft.com/office/word/2018/wordml" xmlns:w16du="http://schemas.microsoft.com/office/word/2023/wordml/word16du" xmlns:w16sdtdh="http://schemas.microsoft.com/office/word/2020/wordml/sdtdatahash" xmlns:w16sdtfl="http://schemas.microsoft.com/office/word/2024/wordml/sdtformatlock" xmlns:w16se="http://schemas.microsoft.com/office/word/2015/wordml/symex" xmlns:wpg="http://schemas.microsoft.com/office/word/2010/wordprocessingGroup" xmlns:wpi="http://schemas.microsoft.com/office/word/2010/wordprocessingInk" xmlns:wne="http://schemas.microsoft.com/office/word/2006/wordml" xmlns:wps="http://schemas.microsoft.com/office/word/2010/wordprocessingShape" mc:Ignorable="w14 w15 w16se w16cid w16 w16cex w16sdtdh w16sdtfl w16du wp14">
   <w:endnote w:type="separator" w:id="-1">
     <w:p>
       <w:r>
@@ -1763,7 +3646,7 @@
 </file>
 
 <file path=word/footnotes.xml><?xml version="1.0" encoding="utf-8"?>
-<w:footnotes xmlns:wpc="http://schemas.microsoft.com/office/word/2010/wordprocessingCanvas" xmlns:cx="http://schemas.microsoft.com/office/drawing/2014/chartex" xmlns:cx1="http://schemas.microsoft.com/office/drawing/2015/9/8/chartex" xmlns:cx2="http://schemas.microsoft.com/office/drawing/2015/10/21/chartex" xmlns:cx3="http://schemas.microsoft.com/office/drawing/2016/5/9/chartex" xmlns:cx4="http://schemas.microsoft.com/office/drawing/2016/5/10/chartex" xmlns:cx5="http://schemas.microsoft.com/office/drawing/2016/5/11/chartex" xmlns:cx6="http://schemas.microsoft.com/office/drawing/2016/5/12/chartex" xmlns:cx7="http://schemas.microsoft.com/office/drawing/2016/5/13/chartex" xmlns:cx8="http://schemas.microsoft.com/office/drawing/2016/5/14/chartex" xmlns:mc="http://schemas.openxmlformats.org/markup-compatibility/2006" xmlns:aink="http://schemas.microsoft.com/office/drawing/2016/ink" xmlns:am3d="http://schemas.microsoft.com/office/drawing/2017/model3d" xmlns:o="urn:schemas-microsoft-com:office:office" xmlns:oel="http://schemas.microsoft.com/office/2019/extlst" xmlns:r="http://schemas.openxmlformats.org/officeDocument/2006/relationships" xmlns:m="http://schemas.openxmlformats.org/officeDocument/2006/math" xmlns:v="urn:schemas-microsoft-com:vml" xmlns:wp14="http://schemas.microsoft.com/office/word/2010/wordprocessingDrawing" xmlns:wp="http://schemas.openxmlformats.org/drawingml/2006/wordprocessingDrawing" xmlns:w10="urn:schemas-microsoft-com:office:word" xmlns:w="http://schemas.openxmlformats.org/wordprocessingml/2006/main" xmlns:w14="http://schemas.microsoft.com/office/word/2010/wordml" xmlns:w15="http://schemas.microsoft.com/office/word/2012/wordml" xmlns:w16cex="http://schemas.microsoft.com/office/word/2018/wordml/cex" xmlns:w16cid="http://schemas.microsoft.com/office/word/2016/wordml/cid" xmlns:w16="http://schemas.microsoft.com/office/word/2018/wordml" xmlns:w16du="http://schemas.microsoft.com/office/word/2023/wordml/word16du" xmlns:w16sdtdh="http://schemas.microsoft.com/office/word/2020/wordml/sdtdatahash" xmlns:w16se="http://schemas.microsoft.com/office/word/2015/wordml/symex" xmlns:wpg="http://schemas.microsoft.com/office/word/2010/wordprocessingGroup" xmlns:wpi="http://schemas.microsoft.com/office/word/2010/wordprocessingInk" xmlns:wne="http://schemas.microsoft.com/office/word/2006/wordml" xmlns:wps="http://schemas.microsoft.com/office/word/2010/wordprocessingShape" mc:Ignorable="w14 w15 w16se w16cid w16 w16cex w16sdtdh w16du wp14">
+<w:footnotes xmlns:wpc="http://schemas.microsoft.com/office/word/2010/wordprocessingCanvas" xmlns:cx="http://schemas.microsoft.com/office/drawing/2014/chartex" xmlns:cx1="http://schemas.microsoft.com/office/drawing/2015/9/8/chartex" xmlns:cx2="http://schemas.microsoft.com/office/drawing/2015/10/21/chartex" xmlns:cx3="http://schemas.microsoft.com/office/drawing/2016/5/9/chartex" xmlns:cx4="http://schemas.microsoft.com/office/drawing/2016/5/10/chartex" xmlns:cx5="http://schemas.microsoft.com/office/drawing/2016/5/11/chartex" xmlns:cx6="http://schemas.microsoft.com/office/drawing/2016/5/12/chartex" xmlns:cx7="http://schemas.microsoft.com/office/drawing/2016/5/13/chartex" xmlns:cx8="http://schemas.microsoft.com/office/drawing/2016/5/14/chartex" xmlns:mc="http://schemas.openxmlformats.org/markup-compatibility/2006" xmlns:aink="http://schemas.microsoft.com/office/drawing/2016/ink" xmlns:am3d="http://schemas.microsoft.com/office/drawing/2017/model3d" xmlns:o="urn:schemas-microsoft-com:office:office" xmlns:oel="http://schemas.microsoft.com/office/2019/extlst" xmlns:r="http://schemas.openxmlformats.org/officeDocument/2006/relationships" xmlns:m="http://schemas.openxmlformats.org/officeDocument/2006/math" xmlns:v="urn:schemas-microsoft-com:vml" xmlns:wp14="http://schemas.microsoft.com/office/word/2010/wordprocessingDrawing" xmlns:wp="http://schemas.openxmlformats.org/drawingml/2006/wordprocessingDrawing" xmlns:w10="urn:schemas-microsoft-com:office:word" xmlns:w="http://schemas.openxmlformats.org/wordprocessingml/2006/main" xmlns:w14="http://schemas.microsoft.com/office/word/2010/wordml" xmlns:w15="http://schemas.microsoft.com/office/word/2012/wordml" xmlns:w16cex="http://schemas.microsoft.com/office/word/2018/wordml/cex" xmlns:w16cid="http://schemas.microsoft.com/office/word/2016/wordml/cid" xmlns:w16="http://schemas.microsoft.com/office/word/2018/wordml" xmlns:w16du="http://schemas.microsoft.com/office/word/2023/wordml/word16du" xmlns:w16sdtdh="http://schemas.microsoft.com/office/word/2020/wordml/sdtdatahash" xmlns:w16sdtfl="http://schemas.microsoft.com/office/word/2024/wordml/sdtformatlock" xmlns:w16se="http://schemas.microsoft.com/office/word/2015/wordml/symex" xmlns:wpg="http://schemas.microsoft.com/office/word/2010/wordprocessingGroup" xmlns:wpi="http://schemas.microsoft.com/office/word/2010/wordprocessingInk" xmlns:wne="http://schemas.microsoft.com/office/word/2006/wordml" xmlns:wps="http://schemas.microsoft.com/office/word/2010/wordprocessingShape" mc:Ignorable="w14 w15 w16se w16cid w16 w16cex w16sdtdh w16sdtfl w16du wp14">
   <w:footnote w:type="separator" w:id="-1">
     <w:p>
       <w:r>
@@ -1782,7 +3665,7 @@
 </file>
 
 <file path=word/header1.xml><?xml version="1.0" encoding="utf-8"?>
-<w:hdr xmlns:wpc="http://schemas.microsoft.com/office/word/2010/wordprocessingCanvas" xmlns:cx="http://schemas.microsoft.com/office/drawing/2014/chartex" xmlns:cx1="http://schemas.microsoft.com/office/drawing/2015/9/8/chartex" xmlns:cx2="http://schemas.microsoft.com/office/drawing/2015/10/21/chartex" xmlns:cx3="http://schemas.microsoft.com/office/drawing/2016/5/9/chartex" xmlns:cx4="http://schemas.microsoft.com/office/drawing/2016/5/10/chartex" xmlns:cx5="http://schemas.microsoft.com/office/drawing/2016/5/11/chartex" xmlns:cx6="http://schemas.microsoft.com/office/drawing/2016/5/12/chartex" xmlns:cx7="http://schemas.microsoft.com/office/drawing/2016/5/13/chartex" xmlns:cx8="http://schemas.microsoft.com/office/drawing/2016/5/14/chartex" xmlns:mc="http://schemas.openxmlformats.org/markup-compatibility/2006" xmlns:aink="http://schemas.microsoft.com/office/drawing/2016/ink" xmlns:am3d="http://schemas.microsoft.com/office/drawing/2017/model3d" xmlns:o="urn:schemas-microsoft-com:office:office" xmlns:oel="http://schemas.microsoft.com/office/2019/extlst" xmlns:r="http://schemas.openxmlformats.org/officeDocument/2006/relationships" xmlns:m="http://schemas.openxmlformats.org/officeDocument/2006/math" xmlns:v="urn:schemas-microsoft-com:vml" xmlns:wp14="http://schemas.microsoft.com/office/word/2010/wordprocessingDrawing" xmlns:wp="http://schemas.openxmlformats.org/drawingml/2006/wordprocessingDrawing" xmlns:w10="urn:schemas-microsoft-com:office:word" xmlns:w="http://schemas.openxmlformats.org/wordprocessingml/2006/main" xmlns:w14="http://schemas.microsoft.com/office/word/2010/wordml" xmlns:w15="http://schemas.microsoft.com/office/word/2012/wordml" xmlns:w16cex="http://schemas.microsoft.com/office/word/2018/wordml/cex" xmlns:w16cid="http://schemas.microsoft.com/office/word/2016/wordml/cid" xmlns:w16="http://schemas.microsoft.com/office/word/2018/wordml" xmlns:w16du="http://schemas.microsoft.com/office/word/2023/wordml/word16du" xmlns:w16sdtdh="http://schemas.microsoft.com/office/word/2020/wordml/sdtdatahash" xmlns:w16se="http://schemas.microsoft.com/office/word/2015/wordml/symex" xmlns:wpg="http://schemas.microsoft.com/office/word/2010/wordprocessingGroup" xmlns:wpi="http://schemas.microsoft.com/office/word/2010/wordprocessingInk" xmlns:wne="http://schemas.microsoft.com/office/word/2006/wordml" xmlns:wps="http://schemas.microsoft.com/office/word/2010/wordprocessingShape" mc:Ignorable="w14 w15 w16se w16cid w16 w16cex w16sdtdh w16du wp14">
+<w:hdr xmlns:wpc="http://schemas.microsoft.com/office/word/2010/wordprocessingCanvas" xmlns:cx="http://schemas.microsoft.com/office/drawing/2014/chartex" xmlns:cx1="http://schemas.microsoft.com/office/drawing/2015/9/8/chartex" xmlns:cx2="http://schemas.microsoft.com/office/drawing/2015/10/21/chartex" xmlns:cx3="http://schemas.microsoft.com/office/drawing/2016/5/9/chartex" xmlns:cx4="http://schemas.microsoft.com/office/drawing/2016/5/10/chartex" xmlns:cx5="http://schemas.microsoft.com/office/drawing/2016/5/11/chartex" xmlns:cx6="http://schemas.microsoft.com/office/drawing/2016/5/12/chartex" xmlns:cx7="http://schemas.microsoft.com/office/drawing/2016/5/13/chartex" xmlns:cx8="http://schemas.microsoft.com/office/drawing/2016/5/14/chartex" xmlns:mc="http://schemas.openxmlformats.org/markup-compatibility/2006" xmlns:aink="http://schemas.microsoft.com/office/drawing/2016/ink" xmlns:am3d="http://schemas.microsoft.com/office/drawing/2017/model3d" xmlns:o="urn:schemas-microsoft-com:office:office" xmlns:oel="http://schemas.microsoft.com/office/2019/extlst" xmlns:r="http://schemas.openxmlformats.org/officeDocument/2006/relationships" xmlns:m="http://schemas.openxmlformats.org/officeDocument/2006/math" xmlns:v="urn:schemas-microsoft-com:vml" xmlns:wp14="http://schemas.microsoft.com/office/word/2010/wordprocessingDrawing" xmlns:wp="http://schemas.openxmlformats.org/drawingml/2006/wordprocessingDrawing" xmlns:w10="urn:schemas-microsoft-com:office:word" xmlns:w="http://schemas.openxmlformats.org/wordprocessingml/2006/main" xmlns:w14="http://schemas.microsoft.com/office/word/2010/wordml" xmlns:w15="http://schemas.microsoft.com/office/word/2012/wordml" xmlns:w16cex="http://schemas.microsoft.com/office/word/2018/wordml/cex" xmlns:w16cid="http://schemas.microsoft.com/office/word/2016/wordml/cid" xmlns:w16="http://schemas.microsoft.com/office/word/2018/wordml" xmlns:w16du="http://schemas.microsoft.com/office/word/2023/wordml/word16du" xmlns:w16sdtdh="http://schemas.microsoft.com/office/word/2020/wordml/sdtdatahash" xmlns:w16sdtfl="http://schemas.microsoft.com/office/word/2024/wordml/sdtformatlock" xmlns:w16se="http://schemas.microsoft.com/office/word/2015/wordml/symex" xmlns:wpg="http://schemas.microsoft.com/office/word/2010/wordprocessingGroup" xmlns:wpi="http://schemas.microsoft.com/office/word/2010/wordprocessingInk" xmlns:wne="http://schemas.microsoft.com/office/word/2006/wordml" xmlns:wps="http://schemas.microsoft.com/office/word/2010/wordprocessingShape" mc:Ignorable="w14 w15 w16se w16cid w16 w16cex w16sdtdh w16sdtfl w16du wp14">
   <w:p>
     <w:pPr>
       <w:pStyle w:val="Header"/>
@@ -1801,7 +3684,7 @@
 </file>
 
 <file path=word/numbering.xml><?xml version="1.0" encoding="utf-8"?>
-<w:numbering xmlns:wpc="http://schemas.microsoft.com/office/word/2010/wordprocessingCanvas" xmlns:cx="http://schemas.microsoft.com/office/drawing/2014/chartex" xmlns:cx1="http://schemas.microsoft.com/office/drawing/2015/9/8/chartex" xmlns:cx2="http://schemas.microsoft.com/office/drawing/2015/10/21/chartex" xmlns:cx3="http://schemas.microsoft.com/office/drawing/2016/5/9/chartex" xmlns:cx4="http://schemas.microsoft.com/office/drawing/2016/5/10/chartex" xmlns:cx5="http://schemas.microsoft.com/office/drawing/2016/5/11/chartex" xmlns:cx6="http://schemas.microsoft.com/office/drawing/2016/5/12/chartex" xmlns:cx7="http://schemas.microsoft.com/office/drawing/2016/5/13/chartex" xmlns:cx8="http://schemas.microsoft.com/office/drawing/2016/5/14/chartex" xmlns:mc="http://schemas.openxmlformats.org/markup-compatibility/2006" xmlns:aink="http://schemas.microsoft.com/office/drawing/2016/ink" xmlns:am3d="http://schemas.microsoft.com/office/drawing/2017/model3d" xmlns:o="urn:schemas-microsoft-com:office:office" xmlns:oel="http://schemas.microsoft.com/office/2019/extlst" xmlns:r="http://schemas.openxmlformats.org/officeDocument/2006/relationships" xmlns:m="http://schemas.openxmlformats.org/officeDocument/2006/math" xmlns:v="urn:schemas-microsoft-com:vml" xmlns:wp14="http://schemas.microsoft.com/office/word/2010/wordprocessingDrawing" xmlns:wp="http://schemas.openxmlformats.org/drawingml/2006/wordprocessingDrawing" xmlns:w10="urn:schemas-microsoft-com:office:word" xmlns:w="http://schemas.openxmlformats.org/wordprocessingml/2006/main" xmlns:w14="http://schemas.microsoft.com/office/word/2010/wordml" xmlns:w15="http://schemas.microsoft.com/office/word/2012/wordml" xmlns:w16cex="http://schemas.microsoft.com/office/word/2018/wordml/cex" xmlns:w16cid="http://schemas.microsoft.com/office/word/2016/wordml/cid" xmlns:w16="http://schemas.microsoft.com/office/word/2018/wordml" xmlns:w16du="http://schemas.microsoft.com/office/word/2023/wordml/word16du" xmlns:w16sdtdh="http://schemas.microsoft.com/office/word/2020/wordml/sdtdatahash" xmlns:w16se="http://schemas.microsoft.com/office/word/2015/wordml/symex" xmlns:wpg="http://schemas.microsoft.com/office/word/2010/wordprocessingGroup" xmlns:wpi="http://schemas.microsoft.com/office/word/2010/wordprocessingInk" xmlns:wne="http://schemas.microsoft.com/office/word/2006/wordml" xmlns:wps="http://schemas.microsoft.com/office/word/2010/wordprocessingShape" mc:Ignorable="w14 w15 w16se w16cid w16 w16cex w16sdtdh w16du wp14">
+<w:numbering xmlns:wpc="http://schemas.microsoft.com/office/word/2010/wordprocessingCanvas" xmlns:cx="http://schemas.microsoft.com/office/drawing/2014/chartex" xmlns:cx1="http://schemas.microsoft.com/office/drawing/2015/9/8/chartex" xmlns:cx2="http://schemas.microsoft.com/office/drawing/2015/10/21/chartex" xmlns:cx3="http://schemas.microsoft.com/office/drawing/2016/5/9/chartex" xmlns:cx4="http://schemas.microsoft.com/office/drawing/2016/5/10/chartex" xmlns:cx5="http://schemas.microsoft.com/office/drawing/2016/5/11/chartex" xmlns:cx6="http://schemas.microsoft.com/office/drawing/2016/5/12/chartex" xmlns:cx7="http://schemas.microsoft.com/office/drawing/2016/5/13/chartex" xmlns:cx8="http://schemas.microsoft.com/office/drawing/2016/5/14/chartex" xmlns:mc="http://schemas.openxmlformats.org/markup-compatibility/2006" xmlns:aink="http://schemas.microsoft.com/office/drawing/2016/ink" xmlns:am3d="http://schemas.microsoft.com/office/drawing/2017/model3d" xmlns:o="urn:schemas-microsoft-com:office:office" xmlns:oel="http://schemas.microsoft.com/office/2019/extlst" xmlns:r="http://schemas.openxmlformats.org/officeDocument/2006/relationships" xmlns:m="http://schemas.openxmlformats.org/officeDocument/2006/math" xmlns:v="urn:schemas-microsoft-com:vml" xmlns:wp14="http://schemas.microsoft.com/office/word/2010/wordprocessingDrawing" xmlns:wp="http://schemas.openxmlformats.org/drawingml/2006/wordprocessingDrawing" xmlns:w10="urn:schemas-microsoft-com:office:word" xmlns:w="http://schemas.openxmlformats.org/wordprocessingml/2006/main" xmlns:w14="http://schemas.microsoft.com/office/word/2010/wordml" xmlns:w15="http://schemas.microsoft.com/office/word/2012/wordml" xmlns:w16cex="http://schemas.microsoft.com/office/word/2018/wordml/cex" xmlns:w16cid="http://schemas.microsoft.com/office/word/2016/wordml/cid" xmlns:w16="http://schemas.microsoft.com/office/word/2018/wordml" xmlns:w16du="http://schemas.microsoft.com/office/word/2023/wordml/word16du" xmlns:w16sdtdh="http://schemas.microsoft.com/office/word/2020/wordml/sdtdatahash" xmlns:w16sdtfl="http://schemas.microsoft.com/office/word/2024/wordml/sdtformatlock" xmlns:w16se="http://schemas.microsoft.com/office/word/2015/wordml/symex" xmlns:wpg="http://schemas.microsoft.com/office/word/2010/wordprocessingGroup" xmlns:wpi="http://schemas.microsoft.com/office/word/2010/wordprocessingInk" xmlns:wne="http://schemas.microsoft.com/office/word/2006/wordml" xmlns:wps="http://schemas.microsoft.com/office/word/2010/wordprocessingShape" mc:Ignorable="w14 w15 w16se w16cid w16 w16cex w16sdtdh w16sdtfl w16du wp14">
   <w:abstractNum w:abstractNumId="0" w15:restartNumberingAfterBreak="0">
     <w:nsid w:val="15A47BD0"/>
     <w:multiLevelType w:val="hybridMultilevel"/>
@@ -3661,7 +5544,7 @@
 </file>
 
 <file path=word/styles.xml><?xml version="1.0" encoding="utf-8"?>
-<w:styles xmlns:mc="http://schemas.openxmlformats.org/markup-compatibility/2006" xmlns:r="http://schemas.openxmlformats.org/officeDocument/2006/relationships" xmlns:w="http://schemas.openxmlformats.org/wordprocessingml/2006/main" xmlns:w14="http://schemas.microsoft.com/office/word/2010/wordml" xmlns:w15="http://schemas.microsoft.com/office/word/2012/wordml" xmlns:w16cex="http://schemas.microsoft.com/office/word/2018/wordml/cex" xmlns:w16cid="http://schemas.microsoft.com/office/word/2016/wordml/cid" xmlns:w16="http://schemas.microsoft.com/office/word/2018/wordml" xmlns:w16du="http://schemas.microsoft.com/office/word/2023/wordml/word16du" xmlns:w16sdtdh="http://schemas.microsoft.com/office/word/2020/wordml/sdtdatahash" xmlns:w16se="http://schemas.microsoft.com/office/word/2015/wordml/symex" mc:Ignorable="w14 w15 w16se w16cid w16 w16cex w16sdtdh w16du">
+<w:styles xmlns:mc="http://schemas.openxmlformats.org/markup-compatibility/2006" xmlns:r="http://schemas.openxmlformats.org/officeDocument/2006/relationships" xmlns:w="http://schemas.openxmlformats.org/wordprocessingml/2006/main" xmlns:w14="http://schemas.microsoft.com/office/word/2010/wordml" xmlns:w15="http://schemas.microsoft.com/office/word/2012/wordml" xmlns:w16cex="http://schemas.microsoft.com/office/word/2018/wordml/cex" xmlns:w16cid="http://schemas.microsoft.com/office/word/2016/wordml/cid" xmlns:w16="http://schemas.microsoft.com/office/word/2018/wordml" xmlns:w16du="http://schemas.microsoft.com/office/word/2023/wordml/word16du" xmlns:w16sdtdh="http://schemas.microsoft.com/office/word/2020/wordml/sdtdatahash" xmlns:w16sdtfl="http://schemas.microsoft.com/office/word/2024/wordml/sdtformatlock" xmlns:w16se="http://schemas.microsoft.com/office/word/2015/wordml/symex" mc:Ignorable="w14 w15 w16se w16cid w16 w16cex w16sdtdh w16sdtfl w16du">
   <w:docDefaults>
     <w:rPrDefault>
       <w:rPr>
@@ -4083,7 +5966,6 @@
   <w:style w:type="character" w:default="1" w:styleId="DefaultParagraphFont">
     <w:name w:val="Default Paragraph Font"/>
     <w:uiPriority w:val="1"/>
-    <w:semiHidden/>
     <w:unhideWhenUsed/>
   </w:style>
   <w:style w:type="table" w:default="1" w:styleId="TableNormal">

</xml_diff>